<commit_message>
add warning in install
</commit_message>
<xml_diff>
--- a/随堂笔记/chap02 高可用安装/二进制安装方式/2.6、二进制1.18.x.docx
+++ b/随堂笔记/chap02 高可用安装/二进制安装方式/2.6、二进制1.18.x.docx
@@ -1,6 +1,6 @@
 
 <file path=word/document.xml><?xml version="1.0" encoding="utf-8"?>
-<w:document xmlns:wpc="http://schemas.microsoft.com/office/word/2010/wordprocessingCanvas" xmlns:cx="http://schemas.microsoft.com/office/drawing/2014/chartex" xmlns:cx1="http://schemas.microsoft.com/office/drawing/2015/9/8/chartex" xmlns:cx2="http://schemas.microsoft.com/office/drawing/2015/10/21/chartex" xmlns:cx3="http://schemas.microsoft.com/office/drawing/2016/5/9/chartex" xmlns:cx4="http://schemas.microsoft.com/office/drawing/2016/5/10/chartex" xmlns:cx5="http://schemas.microsoft.com/office/drawing/2016/5/11/chartex" xmlns:cx6="http://schemas.microsoft.com/office/drawing/2016/5/12/chartex" xmlns:cx7="http://schemas.microsoft.com/office/drawing/2016/5/13/chartex" xmlns:cx8="http://schemas.microsoft.com/office/drawing/2016/5/14/chartex" xmlns:mc="http://schemas.openxmlformats.org/markup-compatibility/2006" xmlns:aink="http://schemas.microsoft.com/office/drawing/2016/ink" xmlns:am3d="http://schemas.microsoft.com/office/drawing/2017/model3d" xmlns:o="urn:schemas-microsoft-com:office:office" xmlns:r="http://schemas.openxmlformats.org/officeDocument/2006/relationships" xmlns:m="http://schemas.openxmlformats.org/officeDocument/2006/math" xmlns:v="urn:schemas-microsoft-com:vml" xmlns:wp14="http://schemas.microsoft.com/office/word/2010/wordprocessingDrawing" xmlns:wp="http://schemas.openxmlformats.org/drawingml/2006/wordprocessingDrawing" xmlns:w10="urn:schemas-microsoft-com:office:word" xmlns:w="http://schemas.openxmlformats.org/wordprocessingml/2006/main" xmlns:w14="http://schemas.microsoft.com/office/word/2010/wordml" xmlns:w15="http://schemas.microsoft.com/office/word/2012/wordml" xmlns:w16cid="http://schemas.microsoft.com/office/word/2016/wordml/cid" xmlns:w16se="http://schemas.microsoft.com/office/word/2015/wordml/symex" xmlns:wpg="http://schemas.microsoft.com/office/word/2010/wordprocessingGroup" xmlns:wpi="http://schemas.microsoft.com/office/word/2010/wordprocessingInk" xmlns:wne="http://schemas.microsoft.com/office/word/2006/wordml" xmlns:wps="http://schemas.microsoft.com/office/word/2010/wordprocessingShape" mc:Ignorable="w14 w15 w16se w16cid wp14">
+<w:document xmlns:wpc="http://schemas.microsoft.com/office/word/2010/wordprocessingCanvas" xmlns:cx="http://schemas.microsoft.com/office/drawing/2014/chartex" xmlns:cx1="http://schemas.microsoft.com/office/drawing/2015/9/8/chartex" xmlns:cx2="http://schemas.microsoft.com/office/drawing/2015/10/21/chartex" xmlns:cx3="http://schemas.microsoft.com/office/drawing/2016/5/9/chartex" xmlns:cx4="http://schemas.microsoft.com/office/drawing/2016/5/10/chartex" xmlns:cx5="http://schemas.microsoft.com/office/drawing/2016/5/11/chartex" xmlns:cx6="http://schemas.microsoft.com/office/drawing/2016/5/12/chartex" xmlns:cx7="http://schemas.microsoft.com/office/drawing/2016/5/13/chartex" xmlns:cx8="http://schemas.microsoft.com/office/drawing/2016/5/14/chartex" xmlns:mc="http://schemas.openxmlformats.org/markup-compatibility/2006" xmlns:aink="http://schemas.microsoft.com/office/drawing/2016/ink" xmlns:am3d="http://schemas.microsoft.com/office/drawing/2017/model3d" xmlns:o="urn:schemas-microsoft-com:office:office" xmlns:r="http://schemas.openxmlformats.org/officeDocument/2006/relationships" xmlns:m="http://schemas.openxmlformats.org/officeDocument/2006/math" xmlns:v="urn:schemas-microsoft-com:vml" xmlns:wp14="http://schemas.microsoft.com/office/word/2010/wordprocessingDrawing" xmlns:wp="http://schemas.openxmlformats.org/drawingml/2006/wordprocessingDrawing" xmlns:w10="urn:schemas-microsoft-com:office:word" xmlns:w="http://schemas.openxmlformats.org/wordprocessingml/2006/main" xmlns:w14="http://schemas.microsoft.com/office/word/2010/wordml" xmlns:w15="http://schemas.microsoft.com/office/word/2012/wordml" xmlns:w16cex="http://schemas.microsoft.com/office/word/2018/wordml/cex" xmlns:w16cid="http://schemas.microsoft.com/office/word/2016/wordml/cid" xmlns:w16="http://schemas.microsoft.com/office/word/2018/wordml" xmlns:w16se="http://schemas.microsoft.com/office/word/2015/wordml/symex" xmlns:wpg="http://schemas.microsoft.com/office/word/2010/wordprocessingGroup" xmlns:wpi="http://schemas.microsoft.com/office/word/2010/wordprocessingInk" xmlns:wne="http://schemas.microsoft.com/office/word/2006/wordml" xmlns:wps="http://schemas.microsoft.com/office/word/2010/wordprocessingShape" mc:Ignorable="w14 w15 w16se w16cid w16 w16cex wp14">
   <w:body>
     <w:p>
       <w:pPr>
@@ -143,7 +143,29 @@
           <w:sz w:val="20"/>
           <w:szCs w:val="20"/>
         </w:rPr>
-        <w:t xml:space="preserve">　　本文章将演示</w:t>
+        <w:t xml:space="preserve">　　</w:t>
+      </w:r>
+      <w:proofErr w:type="gramStart"/>
+      <w:r>
+        <w:rPr>
+          <w:rFonts w:ascii="Georgia" w:eastAsia="宋体" w:hAnsi="Georgia" w:cs="宋体"/>
+          <w:color w:val="000000" w:themeColor="text1"/>
+          <w:kern w:val="0"/>
+          <w:sz w:val="20"/>
+          <w:szCs w:val="20"/>
+        </w:rPr>
+        <w:t>本文章</w:t>
+      </w:r>
+      <w:proofErr w:type="gramEnd"/>
+      <w:r>
+        <w:rPr>
+          <w:rFonts w:ascii="Georgia" w:eastAsia="宋体" w:hAnsi="Georgia" w:cs="宋体"/>
+          <w:color w:val="000000" w:themeColor="text1"/>
+          <w:kern w:val="0"/>
+          <w:sz w:val="20"/>
+          <w:szCs w:val="20"/>
+        </w:rPr>
+        <w:t>将演示</w:t>
       </w:r>
       <w:r>
         <w:rPr>
@@ -225,7 +247,7 @@
         <w:ind w:firstLine="396"/>
         <w:jc w:val="left"/>
         <w:rPr>
-          <w:rFonts w:ascii="Georgia" w:eastAsia="宋体" w:hAnsi="Georgia" w:cs="宋体" w:hint="eastAsia"/>
+          <w:rFonts w:ascii="Georgia" w:eastAsia="宋体" w:hAnsi="Georgia" w:cs="宋体"/>
           <w:color w:val="FF0000"/>
           <w:kern w:val="0"/>
           <w:sz w:val="30"/>
@@ -356,7 +378,29 @@
           <w:sz w:val="30"/>
           <w:szCs w:val="30"/>
         </w:rPr>
-        <w:t>一下，不通才可用。</w:t>
+        <w:t>一下，</w:t>
+      </w:r>
+      <w:proofErr w:type="gramStart"/>
+      <w:r>
+        <w:rPr>
+          <w:rFonts w:ascii="Georgia" w:eastAsia="宋体" w:hAnsi="Georgia" w:cs="宋体" w:hint="eastAsia"/>
+          <w:color w:val="FF0000"/>
+          <w:kern w:val="0"/>
+          <w:sz w:val="30"/>
+          <w:szCs w:val="30"/>
+        </w:rPr>
+        <w:t>不</w:t>
+      </w:r>
+      <w:proofErr w:type="gramEnd"/>
+      <w:r>
+        <w:rPr>
+          <w:rFonts w:ascii="Georgia" w:eastAsia="宋体" w:hAnsi="Georgia" w:cs="宋体" w:hint="eastAsia"/>
+          <w:color w:val="FF0000"/>
+          <w:kern w:val="0"/>
+          <w:sz w:val="30"/>
+          <w:szCs w:val="30"/>
+        </w:rPr>
+        <w:t>通才可用。</w:t>
       </w:r>
       <w:r>
         <w:rPr>
@@ -386,15 +430,13 @@
         <w:ind w:firstLine="396"/>
         <w:jc w:val="left"/>
         <w:rPr>
-          <w:rFonts w:ascii="Georgia" w:eastAsia="宋体" w:hAnsi="Georgia" w:cs="宋体" w:hint="eastAsia"/>
+          <w:rFonts w:ascii="Georgia" w:eastAsia="宋体" w:hAnsi="Georgia" w:cs="宋体"/>
           <w:color w:val="FF0000"/>
           <w:kern w:val="0"/>
           <w:sz w:val="20"/>
           <w:szCs w:val="20"/>
         </w:rPr>
       </w:pPr>
-      <w:bookmarkStart w:id="1" w:name="_GoBack"/>
-      <w:bookmarkEnd w:id="1"/>
     </w:p>
     <w:p>
       <w:pPr>
@@ -2215,15 +2257,7 @@
       </w:r>
       <w:proofErr w:type="spellEnd"/>
       <w:r>
-        <w:t xml:space="preserve"> vim net-tools yum-</w:t>
-      </w:r>
-      <w:proofErr w:type="spellStart"/>
-      <w:r>
-        <w:t>utils</w:t>
-      </w:r>
-      <w:proofErr w:type="spellEnd"/>
-      <w:r>
-        <w:t xml:space="preserve"> device-mapper-persistent-data lvm2 git -y</w:t>
+        <w:t xml:space="preserve"> vim net-tools yum-utils device-mapper-persistent-data lvm2 git -y</w:t>
       </w:r>
     </w:p>
     <w:p>
@@ -2347,23 +2381,7 @@
         <w:pStyle w:val="Swift"/>
       </w:pPr>
       <w:r>
-        <w:t xml:space="preserve">Receiving objects: 100% (461/461), 19.52 </w:t>
-      </w:r>
-      <w:proofErr w:type="spellStart"/>
-      <w:r>
-        <w:t>MiB</w:t>
-      </w:r>
-      <w:proofErr w:type="spellEnd"/>
-      <w:r>
-        <w:t xml:space="preserve"> | 4.04 </w:t>
-      </w:r>
-      <w:proofErr w:type="spellStart"/>
-      <w:r>
-        <w:t>MiB</w:t>
-      </w:r>
-      <w:proofErr w:type="spellEnd"/>
-      <w:r>
-        <w:t>/s, done.</w:t>
+        <w:t>Receiving objects: 100% (461/461), 19.52 MiB | 4.04 MiB/s, done.</w:t>
       </w:r>
     </w:p>
     <w:p>
@@ -2575,15 +2593,7 @@
         <w:pStyle w:val="Swift"/>
       </w:pPr>
       <w:r>
-        <w:t>yum install -y yum-</w:t>
-      </w:r>
-      <w:proofErr w:type="spellStart"/>
-      <w:r>
-        <w:t>utils</w:t>
-      </w:r>
-      <w:proofErr w:type="spellEnd"/>
-      <w:r>
-        <w:t xml:space="preserve"> device-mapper-persistent-data lvm2</w:t>
+        <w:t>yum install -y yum-utils device-mapper-persistent-data lvm2</w:t>
       </w:r>
     </w:p>
     <w:p>
@@ -2776,21 +2786,7 @@
         <w:rPr>
           <w:color w:val="FF0000"/>
         </w:rPr>
-        <w:t>yum install -y yum-</w:t>
-      </w:r>
-      <w:proofErr w:type="spellStart"/>
-      <w:r>
-        <w:rPr>
-          <w:color w:val="FF0000"/>
-        </w:rPr>
-        <w:t>utils</w:t>
-      </w:r>
-      <w:proofErr w:type="spellEnd"/>
-      <w:r>
-        <w:rPr>
-          <w:color w:val="FF0000"/>
-        </w:rPr>
-        <w:t xml:space="preserve"> device-mapper-persistent-data lvm2</w:t>
+        <w:t>yum install -y yum-utils device-mapper-persistent-data lvm2</w:t>
       </w:r>
     </w:p>
     <w:p>
@@ -6132,7 +6128,29 @@
           <w:sz w:val="20"/>
           <w:szCs w:val="20"/>
         </w:rPr>
-        <w:t>所有节点配置完内核后，重启服务器，保证重启后内核依旧加载</w:t>
+        <w:t>所有节点配置完内核后，重启服务器，</w:t>
+      </w:r>
+      <w:proofErr w:type="gramStart"/>
+      <w:r>
+        <w:rPr>
+          <w:rFonts w:ascii="Georgia" w:eastAsia="宋体" w:hAnsi="Georgia" w:cs="宋体" w:hint="eastAsia"/>
+          <w:color w:val="000000" w:themeColor="text1"/>
+          <w:kern w:val="0"/>
+          <w:sz w:val="20"/>
+          <w:szCs w:val="20"/>
+        </w:rPr>
+        <w:t>保证重</w:t>
+      </w:r>
+      <w:proofErr w:type="gramEnd"/>
+      <w:r>
+        <w:rPr>
+          <w:rFonts w:ascii="Georgia" w:eastAsia="宋体" w:hAnsi="Georgia" w:cs="宋体" w:hint="eastAsia"/>
+          <w:color w:val="000000" w:themeColor="text1"/>
+          <w:kern w:val="0"/>
+          <w:sz w:val="20"/>
+          <w:szCs w:val="20"/>
+        </w:rPr>
+        <w:t>启后内核依旧加载</w:t>
       </w:r>
     </w:p>
     <w:p>
@@ -7930,15 +7948,7 @@
       </w:r>
       <w:proofErr w:type="spellEnd"/>
       <w:r>
-        <w:t>/local/bin/</w:t>
-      </w:r>
-      <w:proofErr w:type="spellStart"/>
-      <w:r>
-        <w:t>kube</w:t>
-      </w:r>
-      <w:proofErr w:type="spellEnd"/>
-      <w:r>
-        <w:t>{let,-proxy} $NODE:/</w:t>
+        <w:t>/local/bin/kube{let,-proxy} $NODE:/</w:t>
       </w:r>
       <w:proofErr w:type="spellStart"/>
       <w:r>
@@ -7983,6 +7993,7 @@
         <w:t xml:space="preserve">// k8s </w:t>
       </w:r>
       <w:proofErr w:type="spellStart"/>
+      <w:proofErr w:type="gramStart"/>
       <w:r>
         <w:rPr>
           <w:rFonts w:ascii="Georgia" w:eastAsia="宋体" w:hAnsi="Georgia" w:cs="宋体"/>
@@ -8002,7 +8013,18 @@
           <w:sz w:val="20"/>
           <w:szCs w:val="20"/>
         </w:rPr>
-        <w:t xml:space="preserve"> : </w:t>
+        <w:t xml:space="preserve"> :</w:t>
+      </w:r>
+      <w:proofErr w:type="gramEnd"/>
+      <w:r>
+        <w:rPr>
+          <w:rFonts w:ascii="Georgia" w:eastAsia="宋体" w:hAnsi="Georgia" w:cs="宋体"/>
+          <w:color w:val="000000" w:themeColor="text1"/>
+          <w:kern w:val="0"/>
+          <w:sz w:val="20"/>
+          <w:szCs w:val="20"/>
+        </w:rPr>
+        <w:t xml:space="preserve"> </w:t>
       </w:r>
       <w:hyperlink r:id="rId16" w:history="1">
         <w:r>
@@ -8677,7 +8699,31 @@
           <w:sz w:val="24"/>
           <w:szCs w:val="24"/>
         </w:rPr>
-        <w:t xml:space="preserve">/bin';     </w:t>
+        <w:t>/bin</w:t>
+      </w:r>
+      <w:proofErr w:type="gramStart"/>
+      <w:r>
+        <w:rPr>
+          <w:rFonts w:ascii="宋体" w:eastAsia="宋体" w:hAnsi="宋体" w:cs="宋体"/>
+          <w:strike/>
+          <w:color w:val="000000" w:themeColor="text1"/>
+          <w:kern w:val="0"/>
+          <w:sz w:val="24"/>
+          <w:szCs w:val="24"/>
+        </w:rPr>
+        <w:t xml:space="preserve">';   </w:t>
+      </w:r>
+      <w:proofErr w:type="gramEnd"/>
+      <w:r>
+        <w:rPr>
+          <w:rFonts w:ascii="宋体" w:eastAsia="宋体" w:hAnsi="宋体" w:cs="宋体"/>
+          <w:strike/>
+          <w:color w:val="000000" w:themeColor="text1"/>
+          <w:kern w:val="0"/>
+          <w:sz w:val="24"/>
+          <w:szCs w:val="24"/>
+        </w:rPr>
+        <w:t xml:space="preserve">  </w:t>
       </w:r>
       <w:proofErr w:type="spellStart"/>
       <w:r>
@@ -8889,7 +8935,31 @@
           <w:sz w:val="24"/>
           <w:szCs w:val="24"/>
         </w:rPr>
-        <w:t xml:space="preserve">/bin';     </w:t>
+        <w:t>/bin</w:t>
+      </w:r>
+      <w:proofErr w:type="gramStart"/>
+      <w:r>
+        <w:rPr>
+          <w:rFonts w:ascii="宋体" w:eastAsia="宋体" w:hAnsi="宋体" w:cs="宋体"/>
+          <w:strike/>
+          <w:color w:val="000000" w:themeColor="text1"/>
+          <w:kern w:val="0"/>
+          <w:sz w:val="24"/>
+          <w:szCs w:val="24"/>
+        </w:rPr>
+        <w:t xml:space="preserve">';   </w:t>
+      </w:r>
+      <w:proofErr w:type="gramEnd"/>
+      <w:r>
+        <w:rPr>
+          <w:rFonts w:ascii="宋体" w:eastAsia="宋体" w:hAnsi="宋体" w:cs="宋体"/>
+          <w:strike/>
+          <w:color w:val="000000" w:themeColor="text1"/>
+          <w:kern w:val="0"/>
+          <w:sz w:val="24"/>
+          <w:szCs w:val="24"/>
+        </w:rPr>
+        <w:t xml:space="preserve">  </w:t>
       </w:r>
       <w:proofErr w:type="spellStart"/>
       <w:r>
@@ -15229,7 +15299,21 @@
         <w:rPr>
           <w:strike/>
         </w:rPr>
-        <w:t>:${NODE}@</w:t>
+        <w:t>:${NODE}@kubernetes \</w:t>
+      </w:r>
+    </w:p>
+    <w:p>
+      <w:pPr>
+        <w:pStyle w:val="Swift"/>
+        <w:rPr>
+          <w:strike/>
+        </w:rPr>
+      </w:pPr>
+      <w:r>
+        <w:rPr>
+          <w:strike/>
+        </w:rPr>
+        <w:t xml:space="preserve">         --cluster=</w:t>
       </w:r>
       <w:proofErr w:type="spellStart"/>
       <w:r>
@@ -15257,7 +15341,63 @@
         <w:rPr>
           <w:strike/>
         </w:rPr>
-        <w:t xml:space="preserve">         --cluster=</w:t>
+        <w:t xml:space="preserve">         --user=</w:t>
+      </w:r>
+      <w:proofErr w:type="spellStart"/>
+      <w:r>
+        <w:rPr>
+          <w:strike/>
+        </w:rPr>
+        <w:t>system:node</w:t>
+      </w:r>
+      <w:proofErr w:type="spellEnd"/>
+      <w:r>
+        <w:rPr>
+          <w:strike/>
+        </w:rPr>
+        <w:t>:${NODE} \</w:t>
+      </w:r>
+    </w:p>
+    <w:p>
+      <w:pPr>
+        <w:pStyle w:val="Swift"/>
+        <w:rPr>
+          <w:strike/>
+        </w:rPr>
+      </w:pPr>
+      <w:r>
+        <w:rPr>
+          <w:strike/>
+        </w:rPr>
+        <w:t xml:space="preserve">         --</w:t>
+      </w:r>
+      <w:proofErr w:type="spellStart"/>
+      <w:r>
+        <w:rPr>
+          <w:strike/>
+        </w:rPr>
+        <w:t>kubeconfig</w:t>
+      </w:r>
+      <w:proofErr w:type="spellEnd"/>
+      <w:r>
+        <w:rPr>
+          <w:strike/>
+        </w:rPr>
+        <w:t>=/</w:t>
+      </w:r>
+      <w:proofErr w:type="spellStart"/>
+      <w:r>
+        <w:rPr>
+          <w:strike/>
+        </w:rPr>
+        <w:t>etc</w:t>
+      </w:r>
+      <w:proofErr w:type="spellEnd"/>
+      <w:r>
+        <w:rPr>
+          <w:strike/>
+        </w:rPr>
+        <w:t>/</w:t>
       </w:r>
       <w:proofErr w:type="spellStart"/>
       <w:r>
@@ -15271,21 +15411,49 @@
         <w:rPr>
           <w:strike/>
         </w:rPr>
-        <w:t xml:space="preserve"> \</w:t>
-      </w:r>
-    </w:p>
-    <w:p>
-      <w:pPr>
-        <w:pStyle w:val="Swift"/>
-        <w:rPr>
-          <w:strike/>
-        </w:rPr>
-      </w:pPr>
-      <w:r>
-        <w:rPr>
-          <w:strike/>
-        </w:rPr>
-        <w:t xml:space="preserve">         --user=</w:t>
+        <w:t>/</w:t>
+      </w:r>
+      <w:proofErr w:type="spellStart"/>
+      <w:r>
+        <w:rPr>
+          <w:strike/>
+        </w:rPr>
+        <w:t>kubelet.kubeconfig</w:t>
+      </w:r>
+      <w:proofErr w:type="spellEnd"/>
+      <w:r>
+        <w:rPr>
+          <w:strike/>
+        </w:rPr>
+        <w:t xml:space="preserve"> &amp;&amp; \</w:t>
+      </w:r>
+    </w:p>
+    <w:p>
+      <w:pPr>
+        <w:pStyle w:val="Swift"/>
+        <w:rPr>
+          <w:strike/>
+        </w:rPr>
+      </w:pPr>
+      <w:r>
+        <w:rPr>
+          <w:strike/>
+        </w:rPr>
+        <w:t xml:space="preserve">       </w:t>
+      </w:r>
+      <w:proofErr w:type="spellStart"/>
+      <w:r>
+        <w:rPr>
+          <w:strike/>
+        </w:rPr>
+        <w:t>kubectl</w:t>
+      </w:r>
+      <w:proofErr w:type="spellEnd"/>
+      <w:r>
+        <w:rPr>
+          <w:strike/>
+        </w:rPr>
+        <w:t xml:space="preserve"> config use-context </w:t>
       </w:r>
       <w:proofErr w:type="spellStart"/>
       <w:r>
@@ -15299,133 +15467,7 @@
         <w:rPr>
           <w:strike/>
         </w:rPr>
-        <w:t>:${NODE} \</w:t>
-      </w:r>
-    </w:p>
-    <w:p>
-      <w:pPr>
-        <w:pStyle w:val="Swift"/>
-        <w:rPr>
-          <w:strike/>
-        </w:rPr>
-      </w:pPr>
-      <w:r>
-        <w:rPr>
-          <w:strike/>
-        </w:rPr>
-        <w:t xml:space="preserve">         --</w:t>
-      </w:r>
-      <w:proofErr w:type="spellStart"/>
-      <w:r>
-        <w:rPr>
-          <w:strike/>
-        </w:rPr>
-        <w:t>kubeconfig</w:t>
-      </w:r>
-      <w:proofErr w:type="spellEnd"/>
-      <w:r>
-        <w:rPr>
-          <w:strike/>
-        </w:rPr>
-        <w:t>=/</w:t>
-      </w:r>
-      <w:proofErr w:type="spellStart"/>
-      <w:r>
-        <w:rPr>
-          <w:strike/>
-        </w:rPr>
-        <w:t>etc</w:t>
-      </w:r>
-      <w:proofErr w:type="spellEnd"/>
-      <w:r>
-        <w:rPr>
-          <w:strike/>
-        </w:rPr>
-        <w:t>/</w:t>
-      </w:r>
-      <w:proofErr w:type="spellStart"/>
-      <w:r>
-        <w:rPr>
-          <w:strike/>
-        </w:rPr>
-        <w:t>kubernetes</w:t>
-      </w:r>
-      <w:proofErr w:type="spellEnd"/>
-      <w:r>
-        <w:rPr>
-          <w:strike/>
-        </w:rPr>
-        <w:t>/</w:t>
-      </w:r>
-      <w:proofErr w:type="spellStart"/>
-      <w:r>
-        <w:rPr>
-          <w:strike/>
-        </w:rPr>
-        <w:t>kubelet.kubeconfig</w:t>
-      </w:r>
-      <w:proofErr w:type="spellEnd"/>
-      <w:r>
-        <w:rPr>
-          <w:strike/>
-        </w:rPr>
-        <w:t xml:space="preserve"> &amp;&amp; \</w:t>
-      </w:r>
-    </w:p>
-    <w:p>
-      <w:pPr>
-        <w:pStyle w:val="Swift"/>
-        <w:rPr>
-          <w:strike/>
-        </w:rPr>
-      </w:pPr>
-      <w:r>
-        <w:rPr>
-          <w:strike/>
-        </w:rPr>
-        <w:t xml:space="preserve">       </w:t>
-      </w:r>
-      <w:proofErr w:type="spellStart"/>
-      <w:r>
-        <w:rPr>
-          <w:strike/>
-        </w:rPr>
-        <w:t>kubectl</w:t>
-      </w:r>
-      <w:proofErr w:type="spellEnd"/>
-      <w:r>
-        <w:rPr>
-          <w:strike/>
-        </w:rPr>
-        <w:t xml:space="preserve"> config use-context </w:t>
-      </w:r>
-      <w:proofErr w:type="spellStart"/>
-      <w:r>
-        <w:rPr>
-          <w:strike/>
-        </w:rPr>
-        <w:t>system:node</w:t>
-      </w:r>
-      <w:proofErr w:type="spellEnd"/>
-      <w:r>
-        <w:rPr>
-          <w:strike/>
-        </w:rPr>
-        <w:t>:${NODE}@</w:t>
-      </w:r>
-      <w:proofErr w:type="spellStart"/>
-      <w:r>
-        <w:rPr>
-          <w:strike/>
-        </w:rPr>
-        <w:t>kubernetes</w:t>
-      </w:r>
-      <w:proofErr w:type="spellEnd"/>
-      <w:r>
-        <w:rPr>
-          <w:strike/>
-        </w:rPr>
-        <w:t xml:space="preserve"> \</w:t>
+        <w:t>:${NODE}@kubernetes \</w:t>
       </w:r>
     </w:p>
     <w:p>
@@ -17787,7 +17829,7 @@
       <w:pPr>
         <w:pStyle w:val="Swift"/>
       </w:pPr>
-      <w:bookmarkStart w:id="2" w:name="_Hlk33609468"/>
+      <w:bookmarkStart w:id="1" w:name="_Hlk33609468"/>
       <w:r>
         <w:t>log-output</w:t>
       </w:r>
@@ -17810,7 +17852,7 @@
         <w:t>]</w:t>
       </w:r>
     </w:p>
-    <w:bookmarkEnd w:id="2"/>
+    <w:bookmarkEnd w:id="1"/>
     <w:p>
       <w:pPr>
         <w:pStyle w:val="Swift"/>
@@ -20652,7 +20694,6 @@
         </w:rPr>
         <w:t>配置</w:t>
       </w:r>
-      <w:proofErr w:type="spellStart"/>
       <w:r>
         <w:rPr>
           <w:rFonts w:ascii="Georgia" w:eastAsia="宋体" w:hAnsi="Georgia" w:cs="宋体"/>
@@ -20663,7 +20704,6 @@
         </w:rPr>
         <w:t>HAProxy</w:t>
       </w:r>
-      <w:proofErr w:type="spellEnd"/>
       <w:r>
         <w:rPr>
           <w:rFonts w:ascii="Georgia" w:eastAsia="宋体" w:hAnsi="Georgia" w:cs="宋体" w:hint="eastAsia"/>
@@ -22824,11 +22864,11 @@
       </w:r>
       <w:proofErr w:type="spellEnd"/>
       <w:r>
-        <w:t xml:space="preserve"> </w:t>
-      </w:r>
-      <w:proofErr w:type="spellStart"/>
-      <w:r>
-        <w:t>kube-apiserver</w:t>
+        <w:t xml:space="preserve"> kube-</w:t>
+      </w:r>
+      <w:proofErr w:type="spellStart"/>
+      <w:r>
+        <w:t>apiserver</w:t>
       </w:r>
       <w:proofErr w:type="spellEnd"/>
       <w:r>
@@ -23113,7 +23153,6 @@
         </w:rPr>
         <w:t xml:space="preserve">　　启动</w:t>
       </w:r>
-      <w:proofErr w:type="spellStart"/>
       <w:r>
         <w:rPr>
           <w:rFonts w:ascii="Georgia" w:eastAsia="宋体" w:hAnsi="Georgia" w:cs="宋体"/>
@@ -23124,7 +23163,6 @@
         </w:rPr>
         <w:t>HAProxy</w:t>
       </w:r>
-      <w:proofErr w:type="spellEnd"/>
       <w:r>
         <w:rPr>
           <w:rFonts w:ascii="Georgia" w:eastAsia="宋体" w:hAnsi="Georgia" w:cs="宋体"/>
@@ -23600,11 +23638,11 @@
     </w:p>
     <w:p>
       <w:r>
-        <w:t xml:space="preserve">　　所有Master节点创建</w:t>
-      </w:r>
-      <w:proofErr w:type="spellStart"/>
-      <w:r>
-        <w:t>kube-apiserver</w:t>
+        <w:t xml:space="preserve">　　所有Master节点创建kube-</w:t>
+      </w:r>
+      <w:proofErr w:type="spellStart"/>
+      <w:r>
+        <w:t>apiserver</w:t>
       </w:r>
       <w:proofErr w:type="spellEnd"/>
       <w:r>
@@ -23646,11 +23684,11 @@
       </w:r>
       <w:proofErr w:type="spellEnd"/>
       <w:r>
-        <w:t>/system/</w:t>
-      </w:r>
-      <w:proofErr w:type="spellStart"/>
-      <w:r>
-        <w:t>kube-apiserver.service</w:t>
+        <w:t>/system/kube-</w:t>
+      </w:r>
+      <w:proofErr w:type="spellStart"/>
+      <w:r>
+        <w:t>apiserver.service</w:t>
       </w:r>
       <w:proofErr w:type="spellEnd"/>
       <w:r>
@@ -23725,11 +23763,11 @@
       </w:r>
       <w:proofErr w:type="spellEnd"/>
       <w:r>
-        <w:t>/local/bin/</w:t>
-      </w:r>
-      <w:proofErr w:type="spellStart"/>
-      <w:r>
-        <w:t>kube-apiserver</w:t>
+        <w:t>/local/bin/kube-</w:t>
+      </w:r>
+      <w:proofErr w:type="spellStart"/>
+      <w:r>
+        <w:t>apiserver</w:t>
       </w:r>
       <w:proofErr w:type="spellEnd"/>
       <w:r>
@@ -24764,16 +24802,26 @@
         </w:rPr>
         <w:t>节点开启</w:t>
       </w:r>
-      <w:proofErr w:type="spellStart"/>
-      <w:r>
-        <w:rPr>
-          <w:rFonts w:ascii="Georgia" w:eastAsia="宋体" w:hAnsi="Georgia" w:cs="宋体"/>
-          <w:color w:val="000000" w:themeColor="text1"/>
-          <w:kern w:val="0"/>
-          <w:sz w:val="20"/>
-          <w:szCs w:val="20"/>
-        </w:rPr>
-        <w:t>kube-apiserver</w:t>
+      <w:r>
+        <w:rPr>
+          <w:rFonts w:ascii="Georgia" w:eastAsia="宋体" w:hAnsi="Georgia" w:cs="宋体"/>
+          <w:color w:val="000000" w:themeColor="text1"/>
+          <w:kern w:val="0"/>
+          <w:sz w:val="20"/>
+          <w:szCs w:val="20"/>
+        </w:rPr>
+        <w:t>kube-</w:t>
+      </w:r>
+      <w:proofErr w:type="spellStart"/>
+      <w:r>
+        <w:rPr>
+          <w:rFonts w:ascii="Georgia" w:eastAsia="宋体" w:hAnsi="Georgia" w:cs="宋体"/>
+          <w:color w:val="000000" w:themeColor="text1"/>
+          <w:kern w:val="0"/>
+          <w:sz w:val="20"/>
+          <w:szCs w:val="20"/>
+        </w:rPr>
+        <w:t>apiserver</w:t>
       </w:r>
       <w:proofErr w:type="spellEnd"/>
     </w:p>
@@ -24806,11 +24854,11 @@
       </w:r>
       <w:proofErr w:type="spellEnd"/>
       <w:r>
-        <w:t xml:space="preserve"> enable --now </w:t>
-      </w:r>
-      <w:proofErr w:type="spellStart"/>
-      <w:r>
-        <w:t>kube-apiserver</w:t>
+        <w:t xml:space="preserve"> enable --now kube-</w:t>
+      </w:r>
+      <w:proofErr w:type="spellStart"/>
+      <w:r>
+        <w:t>apiserver</w:t>
       </w:r>
       <w:proofErr w:type="spellEnd"/>
     </w:p>
@@ -24835,29 +24883,7 @@
           <w:sz w:val="24"/>
           <w:szCs w:val="24"/>
         </w:rPr>
-        <w:t>检测</w:t>
-      </w:r>
-      <w:proofErr w:type="spellStart"/>
-      <w:r>
-        <w:rPr>
-          <w:rFonts w:ascii="宋体" w:eastAsia="宋体" w:hAnsi="宋体" w:cs="宋体" w:hint="eastAsia"/>
-          <w:color w:val="000000" w:themeColor="text1"/>
-          <w:kern w:val="0"/>
-          <w:sz w:val="24"/>
-          <w:szCs w:val="24"/>
-        </w:rPr>
-        <w:t>kube</w:t>
-      </w:r>
-      <w:proofErr w:type="spellEnd"/>
-      <w:r>
-        <w:rPr>
-          <w:rFonts w:ascii="宋体" w:eastAsia="宋体" w:hAnsi="宋体" w:cs="宋体" w:hint="eastAsia"/>
-          <w:color w:val="000000" w:themeColor="text1"/>
-          <w:kern w:val="0"/>
-          <w:sz w:val="24"/>
-          <w:szCs w:val="24"/>
-        </w:rPr>
-        <w:t>-server状态</w:t>
+        <w:t>检测kube-server状态</w:t>
       </w:r>
     </w:p>
     <w:p>
@@ -24873,11 +24899,11 @@
       </w:r>
       <w:proofErr w:type="spellEnd"/>
       <w:r>
-        <w:t xml:space="preserve"> status </w:t>
-      </w:r>
-      <w:proofErr w:type="spellStart"/>
-      <w:r>
-        <w:t>kube-apiserver</w:t>
+        <w:t xml:space="preserve"> status kube-</w:t>
+      </w:r>
+      <w:proofErr w:type="spellStart"/>
+      <w:r>
+        <w:t>apiserver</w:t>
       </w:r>
       <w:proofErr w:type="spellEnd"/>
     </w:p>
@@ -24892,11 +24918,11 @@
         <w:t>●</w:t>
       </w:r>
       <w:r>
-        <w:t xml:space="preserve"> </w:t>
-      </w:r>
-      <w:proofErr w:type="spellStart"/>
-      <w:r>
-        <w:t>kube-apiserver.service</w:t>
+        <w:t xml:space="preserve"> kube-</w:t>
+      </w:r>
+      <w:proofErr w:type="spellStart"/>
+      <w:r>
+        <w:t>apiserver.service</w:t>
       </w:r>
       <w:proofErr w:type="spellEnd"/>
       <w:r>
@@ -24924,11 +24950,11 @@
       </w:r>
       <w:proofErr w:type="spellEnd"/>
       <w:r>
-        <w:t>/system/</w:t>
-      </w:r>
-      <w:proofErr w:type="spellStart"/>
-      <w:r>
-        <w:t>kube-apiserver.service</w:t>
+        <w:t>/system/kube-</w:t>
+      </w:r>
+      <w:proofErr w:type="spellStart"/>
+      <w:r>
+        <w:t>apiserver.service</w:t>
       </w:r>
       <w:proofErr w:type="spellEnd"/>
       <w:r>
@@ -25050,27 +25076,15 @@
         </w:rPr>
         <w:t>节点配置</w:t>
       </w:r>
-      <w:proofErr w:type="spellStart"/>
-      <w:r>
-        <w:rPr>
-          <w:rFonts w:ascii="Georgia" w:eastAsia="宋体" w:hAnsi="Georgia" w:cs="宋体"/>
-          <w:color w:val="000000" w:themeColor="text1"/>
-          <w:kern w:val="0"/>
-          <w:sz w:val="20"/>
-          <w:szCs w:val="20"/>
-        </w:rPr>
-        <w:t>kube</w:t>
-      </w:r>
-      <w:proofErr w:type="spellEnd"/>
-      <w:r>
-        <w:rPr>
-          <w:rFonts w:ascii="Georgia" w:eastAsia="宋体" w:hAnsi="Georgia" w:cs="宋体"/>
-          <w:color w:val="000000" w:themeColor="text1"/>
-          <w:kern w:val="0"/>
-          <w:sz w:val="20"/>
-          <w:szCs w:val="20"/>
-        </w:rPr>
-        <w:t>-controller-manager service</w:t>
+      <w:r>
+        <w:rPr>
+          <w:rFonts w:ascii="Georgia" w:eastAsia="宋体" w:hAnsi="Georgia" w:cs="宋体"/>
+          <w:color w:val="000000" w:themeColor="text1"/>
+          <w:kern w:val="0"/>
+          <w:sz w:val="20"/>
+          <w:szCs w:val="20"/>
+        </w:rPr>
+        <w:t>kube-controller-manager service</w:t>
       </w:r>
     </w:p>
     <w:p>
@@ -25179,15 +25193,7 @@
       </w:r>
       <w:proofErr w:type="spellEnd"/>
       <w:r>
-        <w:t>/system/</w:t>
-      </w:r>
-      <w:proofErr w:type="spellStart"/>
-      <w:r>
-        <w:t>kube</w:t>
-      </w:r>
-      <w:proofErr w:type="spellEnd"/>
-      <w:r>
-        <w:t>-controller-</w:t>
+        <w:t>/system/kube-controller-</w:t>
       </w:r>
       <w:proofErr w:type="spellStart"/>
       <w:r>
@@ -25263,15 +25269,7 @@
       </w:r>
       <w:proofErr w:type="spellEnd"/>
       <w:r>
-        <w:t>/local/bin/</w:t>
-      </w:r>
-      <w:proofErr w:type="spellStart"/>
-      <w:r>
-        <w:t>kube</w:t>
-      </w:r>
-      <w:proofErr w:type="spellEnd"/>
-      <w:r>
-        <w:t>-controller-manager \</w:t>
+        <w:t>/local/bin/kube-controller-manager \</w:t>
       </w:r>
     </w:p>
     <w:p>
@@ -25763,27 +25761,15 @@
         </w:rPr>
         <w:t>节点启动</w:t>
       </w:r>
-      <w:proofErr w:type="spellStart"/>
-      <w:r>
-        <w:rPr>
-          <w:rFonts w:ascii="Georgia" w:eastAsia="宋体" w:hAnsi="Georgia" w:cs="宋体"/>
-          <w:color w:val="000000" w:themeColor="text1"/>
-          <w:kern w:val="0"/>
-          <w:sz w:val="20"/>
-          <w:szCs w:val="20"/>
-        </w:rPr>
-        <w:t>kube</w:t>
-      </w:r>
-      <w:proofErr w:type="spellEnd"/>
-      <w:r>
-        <w:rPr>
-          <w:rFonts w:ascii="Georgia" w:eastAsia="宋体" w:hAnsi="Georgia" w:cs="宋体"/>
-          <w:color w:val="000000" w:themeColor="text1"/>
-          <w:kern w:val="0"/>
-          <w:sz w:val="20"/>
-          <w:szCs w:val="20"/>
-        </w:rPr>
-        <w:t>-controller-manager</w:t>
+      <w:r>
+        <w:rPr>
+          <w:rFonts w:ascii="Georgia" w:eastAsia="宋体" w:hAnsi="Georgia" w:cs="宋体"/>
+          <w:color w:val="000000" w:themeColor="text1"/>
+          <w:kern w:val="0"/>
+          <w:sz w:val="20"/>
+          <w:szCs w:val="20"/>
+        </w:rPr>
+        <w:t>kube-controller-manager</w:t>
       </w:r>
     </w:p>
     <w:p>
@@ -25836,15 +25822,7 @@
       </w:r>
       <w:proofErr w:type="spellEnd"/>
       <w:r>
-        <w:t xml:space="preserve"> enable --now </w:t>
-      </w:r>
-      <w:proofErr w:type="spellStart"/>
-      <w:r>
-        <w:t>kube</w:t>
-      </w:r>
-      <w:proofErr w:type="spellEnd"/>
-      <w:r>
-        <w:t>-controller-manager</w:t>
+        <w:t xml:space="preserve"> enable --now kube-controller-manager</w:t>
       </w:r>
     </w:p>
     <w:p>
@@ -25876,15 +25854,7 @@
       </w:r>
       <w:proofErr w:type="spellEnd"/>
       <w:r>
-        <w:t>/system/</w:t>
-      </w:r>
-      <w:proofErr w:type="spellStart"/>
-      <w:r>
-        <w:t>kube</w:t>
-      </w:r>
-      <w:proofErr w:type="spellEnd"/>
-      <w:r>
-        <w:t>-controller-</w:t>
+        <w:t>/system/kube-controller-</w:t>
       </w:r>
       <w:proofErr w:type="spellStart"/>
       <w:r>
@@ -25962,27 +25932,15 @@
         </w:rPr>
         <w:t>节点配置</w:t>
       </w:r>
-      <w:proofErr w:type="spellStart"/>
-      <w:r>
-        <w:rPr>
-          <w:rFonts w:ascii="Georgia" w:eastAsia="宋体" w:hAnsi="Georgia" w:cs="宋体"/>
-          <w:color w:val="000000" w:themeColor="text1"/>
-          <w:kern w:val="0"/>
-          <w:sz w:val="20"/>
-          <w:szCs w:val="20"/>
-        </w:rPr>
-        <w:t>kube</w:t>
-      </w:r>
-      <w:proofErr w:type="spellEnd"/>
-      <w:r>
-        <w:rPr>
-          <w:rFonts w:ascii="Georgia" w:eastAsia="宋体" w:hAnsi="Georgia" w:cs="宋体"/>
-          <w:color w:val="000000" w:themeColor="text1"/>
-          <w:kern w:val="0"/>
-          <w:sz w:val="20"/>
-          <w:szCs w:val="20"/>
-        </w:rPr>
-        <w:t>-scheduler service</w:t>
+      <w:r>
+        <w:rPr>
+          <w:rFonts w:ascii="Georgia" w:eastAsia="宋体" w:hAnsi="Georgia" w:cs="宋体"/>
+          <w:color w:val="000000" w:themeColor="text1"/>
+          <w:kern w:val="0"/>
+          <w:sz w:val="20"/>
+          <w:szCs w:val="20"/>
+        </w:rPr>
+        <w:t>kube-scheduler service</w:t>
       </w:r>
     </w:p>
     <w:p>
@@ -26090,11 +26048,11 @@
       </w:r>
       <w:proofErr w:type="spellEnd"/>
       <w:r>
-        <w:t>/system/</w:t>
-      </w:r>
-      <w:proofErr w:type="spellStart"/>
-      <w:r>
-        <w:t>kube-scheduler.service</w:t>
+        <w:t>/system/kube-</w:t>
+      </w:r>
+      <w:proofErr w:type="spellStart"/>
+      <w:r>
+        <w:t>scheduler.service</w:t>
       </w:r>
       <w:proofErr w:type="spellEnd"/>
       <w:r>
@@ -26169,15 +26127,7 @@
       </w:r>
       <w:proofErr w:type="spellEnd"/>
       <w:r>
-        <w:t>/local/bin/</w:t>
-      </w:r>
-      <w:proofErr w:type="spellStart"/>
-      <w:r>
-        <w:t>kube</w:t>
-      </w:r>
-      <w:proofErr w:type="spellEnd"/>
-      <w:r>
-        <w:t>-scheduler \</w:t>
+        <w:t>/local/bin/kube-scheduler \</w:t>
       </w:r>
     </w:p>
     <w:p>
@@ -26369,15 +26319,7 @@
       </w:r>
       <w:proofErr w:type="spellEnd"/>
       <w:r>
-        <w:t xml:space="preserve"> enable --now </w:t>
-      </w:r>
-      <w:proofErr w:type="spellStart"/>
-      <w:r>
-        <w:t>kube</w:t>
-      </w:r>
-      <w:proofErr w:type="spellEnd"/>
-      <w:r>
-        <w:t>-scheduler</w:t>
+        <w:t xml:space="preserve"> enable --now kube-scheduler</w:t>
       </w:r>
     </w:p>
     <w:p>
@@ -26409,11 +26351,11 @@
       </w:r>
       <w:proofErr w:type="spellEnd"/>
       <w:r>
-        <w:t>/system/</w:t>
-      </w:r>
-      <w:proofErr w:type="spellStart"/>
-      <w:r>
-        <w:t>kube-scheduler.service</w:t>
+        <w:t>/system/kube-</w:t>
+      </w:r>
+      <w:proofErr w:type="spellStart"/>
+      <w:r>
+        <w:t>scheduler.service</w:t>
       </w:r>
       <w:proofErr w:type="spellEnd"/>
       <w:r>
@@ -26860,15 +26802,7 @@
       </w:r>
       <w:proofErr w:type="spellEnd"/>
       <w:r>
-        <w:t xml:space="preserve"> /root/.</w:t>
-      </w:r>
-      <w:proofErr w:type="spellStart"/>
-      <w:r>
-        <w:t>kube</w:t>
-      </w:r>
-      <w:proofErr w:type="spellEnd"/>
-      <w:r>
-        <w:t>/config</w:t>
+        <w:t xml:space="preserve"> /root/.kube/config</w:t>
       </w:r>
     </w:p>
     <w:p>
@@ -28929,13 +28863,8 @@
       <w:pPr>
         <w:pStyle w:val="Swift"/>
       </w:pPr>
-      <w:proofErr w:type="spellStart"/>
-      <w:r>
-        <w:t>apiVersion</w:t>
-      </w:r>
-      <w:proofErr w:type="spellEnd"/>
-      <w:r>
-        <w:t>: kubelet.config.k8s.io/v1beta1</w:t>
+      <w:r>
+        <w:t>apiVersion: kubelet.config.k8s.io/v1beta1</w:t>
       </w:r>
     </w:p>
     <w:p>
@@ -30522,15 +30451,7 @@
       </w:r>
       <w:proofErr w:type="spellEnd"/>
       <w:r>
-        <w:t xml:space="preserve"> -n </w:t>
-      </w:r>
-      <w:proofErr w:type="spellStart"/>
-      <w:r>
-        <w:t>kube</w:t>
-      </w:r>
-      <w:proofErr w:type="spellEnd"/>
-      <w:r>
-        <w:t xml:space="preserve">-system create </w:t>
+        <w:t xml:space="preserve"> -n kube-system create </w:t>
       </w:r>
       <w:proofErr w:type="spellStart"/>
       <w:r>
@@ -30538,81 +30459,113 @@
       </w:r>
       <w:proofErr w:type="spellEnd"/>
       <w:r>
+        <w:t xml:space="preserve"> kube-proxy</w:t>
+      </w:r>
+    </w:p>
+    <w:p>
+      <w:pPr>
+        <w:pStyle w:val="Swift"/>
+      </w:pPr>
+      <w:proofErr w:type="spellStart"/>
+      <w:r>
+        <w:t>kubectl</w:t>
+      </w:r>
+      <w:proofErr w:type="spellEnd"/>
+      <w:r>
+        <w:t xml:space="preserve"> create </w:t>
+      </w:r>
+      <w:proofErr w:type="spellStart"/>
+      <w:r>
+        <w:t>clusterrolebinding</w:t>
+      </w:r>
+      <w:proofErr w:type="spellEnd"/>
+      <w:r>
         <w:t xml:space="preserve"> </w:t>
       </w:r>
       <w:proofErr w:type="spellStart"/>
       <w:r>
-        <w:t>kube</w:t>
-      </w:r>
-      <w:proofErr w:type="spellEnd"/>
-      <w:r>
-        <w:t>-proxy</w:t>
-      </w:r>
-    </w:p>
-    <w:p>
-      <w:pPr>
-        <w:pStyle w:val="Swift"/>
-      </w:pPr>
+        <w:t>system:kube-proxy</w:t>
+      </w:r>
+      <w:proofErr w:type="spellEnd"/>
+      <w:r>
+        <w:t xml:space="preserve">         --</w:t>
+      </w:r>
+      <w:proofErr w:type="spellStart"/>
+      <w:r>
+        <w:t>clusterrole</w:t>
+      </w:r>
+      <w:proofErr w:type="spellEnd"/>
+      <w:r>
+        <w:t xml:space="preserve"> </w:t>
+      </w:r>
+      <w:proofErr w:type="spellStart"/>
+      <w:r>
+        <w:t>system:node-proxier</w:t>
+      </w:r>
+      <w:proofErr w:type="spellEnd"/>
+      <w:r>
+        <w:t xml:space="preserve">         --</w:t>
+      </w:r>
+      <w:proofErr w:type="spellStart"/>
+      <w:r>
+        <w:t>serviceaccount</w:t>
+      </w:r>
+      <w:proofErr w:type="spellEnd"/>
+      <w:r>
+        <w:t xml:space="preserve"> </w:t>
+      </w:r>
+      <w:proofErr w:type="spellStart"/>
+      <w:r>
+        <w:t>kube-system:kube-proxy</w:t>
+      </w:r>
+      <w:proofErr w:type="spellEnd"/>
+    </w:p>
+    <w:p>
+      <w:pPr>
+        <w:pStyle w:val="Swift"/>
+      </w:pPr>
+      <w:r>
+        <w:t>SECRET=$(</w:t>
+      </w:r>
       <w:proofErr w:type="spellStart"/>
       <w:r>
         <w:t>kubectl</w:t>
       </w:r>
       <w:proofErr w:type="spellEnd"/>
       <w:r>
-        <w:t xml:space="preserve"> create </w:t>
-      </w:r>
-      <w:proofErr w:type="spellStart"/>
-      <w:r>
-        <w:t>clusterrolebinding</w:t>
-      </w:r>
-      <w:proofErr w:type="spellEnd"/>
-      <w:r>
-        <w:t xml:space="preserve"> </w:t>
-      </w:r>
-      <w:proofErr w:type="spellStart"/>
-      <w:r>
-        <w:t>system:kube-proxy</w:t>
-      </w:r>
-      <w:proofErr w:type="spellEnd"/>
-      <w:r>
-        <w:t xml:space="preserve">         --</w:t>
-      </w:r>
-      <w:proofErr w:type="spellStart"/>
-      <w:r>
-        <w:t>clusterrole</w:t>
-      </w:r>
-      <w:proofErr w:type="spellEnd"/>
-      <w:r>
-        <w:t xml:space="preserve"> </w:t>
-      </w:r>
-      <w:proofErr w:type="spellStart"/>
-      <w:r>
-        <w:t>system:node-proxier</w:t>
-      </w:r>
-      <w:proofErr w:type="spellEnd"/>
-      <w:r>
-        <w:t xml:space="preserve">         --</w:t>
-      </w:r>
-      <w:proofErr w:type="spellStart"/>
-      <w:r>
-        <w:t>serviceaccount</w:t>
-      </w:r>
-      <w:proofErr w:type="spellEnd"/>
-      <w:r>
-        <w:t xml:space="preserve"> </w:t>
-      </w:r>
-      <w:proofErr w:type="spellStart"/>
-      <w:r>
-        <w:t>kube-system:kube-proxy</w:t>
-      </w:r>
-      <w:proofErr w:type="spellEnd"/>
-    </w:p>
-    <w:p>
-      <w:pPr>
-        <w:pStyle w:val="Swift"/>
-      </w:pPr>
-      <w:r>
-        <w:t>SECRET=$(</w:t>
+        <w:t xml:space="preserve"> -n kube-system get </w:t>
+      </w:r>
+      <w:proofErr w:type="spellStart"/>
+      <w:r>
+        <w:t>sa</w:t>
+      </w:r>
+      <w:proofErr w:type="spellEnd"/>
+      <w:r>
+        <w:t>/kube-proxy \</w:t>
+      </w:r>
+    </w:p>
+    <w:p>
+      <w:pPr>
+        <w:pStyle w:val="Swift"/>
+      </w:pPr>
+      <w:r>
+        <w:t xml:space="preserve">    --output=</w:t>
+      </w:r>
+      <w:proofErr w:type="spellStart"/>
+      <w:r>
+        <w:t>jsonpath</w:t>
+      </w:r>
+      <w:proofErr w:type="spellEnd"/>
+      <w:r>
+        <w:t>='{.secrets[0].name}')</w:t>
+      </w:r>
+    </w:p>
+    <w:p>
+      <w:pPr>
+        <w:pStyle w:val="Swift"/>
+      </w:pPr>
+      <w:r>
+        <w:t>JWT_TOKEN=$(</w:t>
       </w:r>
       <w:proofErr w:type="spellStart"/>
       <w:r>
@@ -30620,39 +30573,15 @@
       </w:r>
       <w:proofErr w:type="spellEnd"/>
       <w:r>
-        <w:t xml:space="preserve"> -n </w:t>
-      </w:r>
-      <w:proofErr w:type="spellStart"/>
-      <w:r>
-        <w:t>kube</w:t>
-      </w:r>
-      <w:proofErr w:type="spellEnd"/>
-      <w:r>
-        <w:t xml:space="preserve">-system get </w:t>
-      </w:r>
-      <w:proofErr w:type="spellStart"/>
-      <w:r>
-        <w:t>sa</w:t>
-      </w:r>
-      <w:proofErr w:type="spellEnd"/>
-      <w:r>
-        <w:t>/</w:t>
-      </w:r>
-      <w:proofErr w:type="spellStart"/>
-      <w:r>
-        <w:t>kube</w:t>
-      </w:r>
-      <w:proofErr w:type="spellEnd"/>
-      <w:r>
-        <w:t>-proxy \</w:t>
-      </w:r>
-    </w:p>
-    <w:p>
-      <w:pPr>
-        <w:pStyle w:val="Swift"/>
-      </w:pPr>
-      <w:r>
-        <w:t xml:space="preserve">    --output=</w:t>
+        <w:t xml:space="preserve"> -n kube-system get secret/$SECRET \</w:t>
+      </w:r>
+    </w:p>
+    <w:p>
+      <w:pPr>
+        <w:pStyle w:val="Swift"/>
+      </w:pPr>
+      <w:r>
+        <w:t>--output=</w:t>
       </w:r>
       <w:proofErr w:type="spellStart"/>
       <w:r>
@@ -30660,63 +30589,86 @@
       </w:r>
       <w:proofErr w:type="spellEnd"/>
       <w:r>
-        <w:t>='{.secrets[0].name}')</w:t>
-      </w:r>
-    </w:p>
-    <w:p>
-      <w:pPr>
-        <w:pStyle w:val="Swift"/>
-      </w:pPr>
-      <w:r>
-        <w:t>JWT_TOKEN=$(</w:t>
-      </w:r>
+        <w:t>='{.</w:t>
+      </w:r>
+      <w:proofErr w:type="spellStart"/>
+      <w:r>
+        <w:t>data.token</w:t>
+      </w:r>
+      <w:proofErr w:type="spellEnd"/>
+      <w:r>
+        <w:t>}' | base64 -d)</w:t>
+      </w:r>
+    </w:p>
+    <w:p>
+      <w:pPr>
+        <w:pStyle w:val="Swift"/>
+      </w:pPr>
+      <w:r>
+        <w:t>PKI_DIR=/</w:t>
+      </w:r>
+      <w:proofErr w:type="spellStart"/>
+      <w:r>
+        <w:t>etc</w:t>
+      </w:r>
+      <w:proofErr w:type="spellEnd"/>
+      <w:r>
+        <w:t>/</w:t>
+      </w:r>
+      <w:proofErr w:type="spellStart"/>
+      <w:r>
+        <w:t>kubernetes</w:t>
+      </w:r>
+      <w:proofErr w:type="spellEnd"/>
+      <w:r>
+        <w:t>/</w:t>
+      </w:r>
+      <w:proofErr w:type="spellStart"/>
+      <w:r>
+        <w:t>pki</w:t>
+      </w:r>
+      <w:proofErr w:type="spellEnd"/>
+    </w:p>
+    <w:p>
+      <w:pPr>
+        <w:pStyle w:val="Swift"/>
+      </w:pPr>
+      <w:r>
+        <w:t>K8S_DIR=/</w:t>
+      </w:r>
+      <w:proofErr w:type="spellStart"/>
+      <w:r>
+        <w:t>etc</w:t>
+      </w:r>
+      <w:proofErr w:type="spellEnd"/>
+      <w:r>
+        <w:t>/</w:t>
+      </w:r>
+      <w:proofErr w:type="spellStart"/>
+      <w:r>
+        <w:t>kubernetes</w:t>
+      </w:r>
+      <w:proofErr w:type="spellEnd"/>
+    </w:p>
+    <w:p>
+      <w:pPr>
+        <w:pStyle w:val="Swift"/>
+      </w:pPr>
       <w:proofErr w:type="spellStart"/>
       <w:r>
         <w:t>kubectl</w:t>
       </w:r>
       <w:proofErr w:type="spellEnd"/>
       <w:r>
-        <w:t xml:space="preserve"> -n </w:t>
-      </w:r>
-      <w:proofErr w:type="spellStart"/>
-      <w:r>
-        <w:t>kube</w:t>
-      </w:r>
-      <w:proofErr w:type="spellEnd"/>
-      <w:r>
-        <w:t>-system get secret/$SECRET \</w:t>
-      </w:r>
-    </w:p>
-    <w:p>
-      <w:pPr>
-        <w:pStyle w:val="Swift"/>
-      </w:pPr>
-      <w:r>
-        <w:t>--output=</w:t>
-      </w:r>
-      <w:proofErr w:type="spellStart"/>
-      <w:r>
-        <w:t>jsonpath</w:t>
-      </w:r>
-      <w:proofErr w:type="spellEnd"/>
-      <w:r>
-        <w:t>='{.</w:t>
-      </w:r>
-      <w:proofErr w:type="spellStart"/>
-      <w:r>
-        <w:t>data.token</w:t>
-      </w:r>
-      <w:proofErr w:type="spellEnd"/>
-      <w:r>
-        <w:t>}' | base64 -d)</w:t>
-      </w:r>
-    </w:p>
-    <w:p>
-      <w:pPr>
-        <w:pStyle w:val="Swift"/>
-      </w:pPr>
-      <w:r>
-        <w:t>PKI_DIR=/</w:t>
+        <w:t xml:space="preserve"> config set-cluster </w:t>
+      </w:r>
+      <w:proofErr w:type="spellStart"/>
+      <w:r>
+        <w:t>kubernetes</w:t>
+      </w:r>
+      <w:proofErr w:type="spellEnd"/>
+      <w:r>
+        <w:t xml:space="preserve">     --certificate-authority=/</w:t>
       </w:r>
       <w:proofErr w:type="spellStart"/>
       <w:r>
@@ -30739,13 +30691,64 @@
         <w:t>pki</w:t>
       </w:r>
       <w:proofErr w:type="spellEnd"/>
-    </w:p>
-    <w:p>
-      <w:pPr>
-        <w:pStyle w:val="Swift"/>
-      </w:pPr>
-      <w:r>
-        <w:t>K8S_DIR=/</w:t>
+      <w:r>
+        <w:t>/</w:t>
+      </w:r>
+      <w:proofErr w:type="spellStart"/>
+      <w:r>
+        <w:t>ca.pem</w:t>
+      </w:r>
+      <w:proofErr w:type="spellEnd"/>
+      <w:r>
+        <w:t xml:space="preserve">     --embed-certs=true     --server=https://</w:t>
+      </w:r>
+      <w:r>
+        <w:t>192.168.0.211</w:t>
+      </w:r>
+      <w:r>
+        <w:t>:8443     --</w:t>
+      </w:r>
+      <w:proofErr w:type="spellStart"/>
+      <w:r>
+        <w:t>kubeconfig</w:t>
+      </w:r>
+      <w:proofErr w:type="spellEnd"/>
+      <w:r>
+        <w:t>=${K8S_DIR}/kube-</w:t>
+      </w:r>
+      <w:proofErr w:type="spellStart"/>
+      <w:r>
+        <w:t>proxy.kubeconfig</w:t>
+      </w:r>
+      <w:proofErr w:type="spellEnd"/>
+    </w:p>
+    <w:p>
+      <w:pPr>
+        <w:pStyle w:val="Swift"/>
+      </w:pPr>
+      <w:proofErr w:type="spellStart"/>
+      <w:r>
+        <w:t>kubectl</w:t>
+      </w:r>
+      <w:proofErr w:type="spellEnd"/>
+      <w:r>
+        <w:t xml:space="preserve"> config set-credentials </w:t>
+      </w:r>
+      <w:proofErr w:type="spellStart"/>
+      <w:r>
+        <w:t>kubernetes</w:t>
+      </w:r>
+      <w:proofErr w:type="spellEnd"/>
+      <w:r>
+        <w:t xml:space="preserve">     --token=${JWT_TOKEN}     --</w:t>
+      </w:r>
+      <w:proofErr w:type="spellStart"/>
+      <w:r>
+        <w:t>kubeconfig</w:t>
+      </w:r>
+      <w:proofErr w:type="spellEnd"/>
+      <w:r>
+        <w:t>=/</w:t>
       </w:r>
       <w:proofErr w:type="spellStart"/>
       <w:r>
@@ -30760,6 +30763,14 @@
         <w:t>kubernetes</w:t>
       </w:r>
       <w:proofErr w:type="spellEnd"/>
+      <w:r>
+        <w:t>/kube-</w:t>
+      </w:r>
+      <w:proofErr w:type="spellStart"/>
+      <w:r>
+        <w:t>proxy.kubeconfig</w:t>
+      </w:r>
+      <w:proofErr w:type="spellEnd"/>
     </w:p>
     <w:p>
       <w:pPr>
@@ -30771,7 +30782,7 @@
       </w:r>
       <w:proofErr w:type="spellEnd"/>
       <w:r>
-        <w:t xml:space="preserve"> config set-cluster </w:t>
+        <w:t xml:space="preserve"> config set-context </w:t>
       </w:r>
       <w:proofErr w:type="spellStart"/>
       <w:r>
@@ -30779,7 +30790,31 @@
       </w:r>
       <w:proofErr w:type="spellEnd"/>
       <w:r>
-        <w:t xml:space="preserve">     --certificate-authority=/</w:t>
+        <w:t xml:space="preserve">     --cluster=</w:t>
+      </w:r>
+      <w:proofErr w:type="spellStart"/>
+      <w:r>
+        <w:t>kubernetes</w:t>
+      </w:r>
+      <w:proofErr w:type="spellEnd"/>
+      <w:r>
+        <w:t xml:space="preserve">     --user=</w:t>
+      </w:r>
+      <w:proofErr w:type="spellStart"/>
+      <w:r>
+        <w:t>kubernetes</w:t>
+      </w:r>
+      <w:proofErr w:type="spellEnd"/>
+      <w:r>
+        <w:t xml:space="preserve">     --</w:t>
+      </w:r>
+      <w:proofErr w:type="spellStart"/>
+      <w:r>
+        <w:t>kubeconfig</w:t>
+      </w:r>
+      <w:proofErr w:type="spellEnd"/>
+      <w:r>
+        <w:t>=/</w:t>
       </w:r>
       <w:proofErr w:type="spellStart"/>
       <w:r>
@@ -30795,157 +30830,11 @@
       </w:r>
       <w:proofErr w:type="spellEnd"/>
       <w:r>
-        <w:t>/</w:t>
-      </w:r>
-      <w:proofErr w:type="spellStart"/>
-      <w:r>
-        <w:t>pki</w:t>
-      </w:r>
-      <w:proofErr w:type="spellEnd"/>
-      <w:r>
-        <w:t>/</w:t>
-      </w:r>
-      <w:proofErr w:type="spellStart"/>
-      <w:r>
-        <w:t>ca.pem</w:t>
-      </w:r>
-      <w:proofErr w:type="spellEnd"/>
-      <w:r>
-        <w:t xml:space="preserve">     --embed-certs=true     --server=https://</w:t>
-      </w:r>
-      <w:r>
-        <w:t>192.168.0.211</w:t>
-      </w:r>
-      <w:r>
-        <w:t>:8443     --</w:t>
-      </w:r>
-      <w:proofErr w:type="spellStart"/>
-      <w:r>
-        <w:t>kubeconfig</w:t>
-      </w:r>
-      <w:proofErr w:type="spellEnd"/>
-      <w:r>
-        <w:t>=${K8S_DIR}/</w:t>
-      </w:r>
-      <w:proofErr w:type="spellStart"/>
-      <w:r>
-        <w:t>kube-proxy.kubeconfig</w:t>
-      </w:r>
-      <w:proofErr w:type="spellEnd"/>
-    </w:p>
-    <w:p>
-      <w:pPr>
-        <w:pStyle w:val="Swift"/>
-      </w:pPr>
-      <w:proofErr w:type="spellStart"/>
-      <w:r>
-        <w:t>kubectl</w:t>
-      </w:r>
-      <w:proofErr w:type="spellEnd"/>
-      <w:r>
-        <w:t xml:space="preserve"> config set-credentials </w:t>
-      </w:r>
-      <w:proofErr w:type="spellStart"/>
-      <w:r>
-        <w:t>kubernetes</w:t>
-      </w:r>
-      <w:proofErr w:type="spellEnd"/>
-      <w:r>
-        <w:t xml:space="preserve">     --token=${JWT_TOKEN}     --</w:t>
-      </w:r>
-      <w:proofErr w:type="spellStart"/>
-      <w:r>
-        <w:t>kubeconfig</w:t>
-      </w:r>
-      <w:proofErr w:type="spellEnd"/>
-      <w:r>
-        <w:t>=/</w:t>
-      </w:r>
-      <w:proofErr w:type="spellStart"/>
-      <w:r>
-        <w:t>etc</w:t>
-      </w:r>
-      <w:proofErr w:type="spellEnd"/>
-      <w:r>
-        <w:t>/</w:t>
-      </w:r>
-      <w:proofErr w:type="spellStart"/>
-      <w:r>
-        <w:t>kubernetes</w:t>
-      </w:r>
-      <w:proofErr w:type="spellEnd"/>
-      <w:r>
-        <w:t>/</w:t>
-      </w:r>
-      <w:proofErr w:type="spellStart"/>
-      <w:r>
-        <w:t>kube-proxy.kubeconfig</w:t>
-      </w:r>
-      <w:proofErr w:type="spellEnd"/>
-    </w:p>
-    <w:p>
-      <w:pPr>
-        <w:pStyle w:val="Swift"/>
-      </w:pPr>
-      <w:proofErr w:type="spellStart"/>
-      <w:r>
-        <w:t>kubectl</w:t>
-      </w:r>
-      <w:proofErr w:type="spellEnd"/>
-      <w:r>
-        <w:t xml:space="preserve"> config set-context </w:t>
-      </w:r>
-      <w:proofErr w:type="spellStart"/>
-      <w:r>
-        <w:t>kubernetes</w:t>
-      </w:r>
-      <w:proofErr w:type="spellEnd"/>
-      <w:r>
-        <w:t xml:space="preserve">     --cluster=</w:t>
-      </w:r>
-      <w:proofErr w:type="spellStart"/>
-      <w:r>
-        <w:t>kubernetes</w:t>
-      </w:r>
-      <w:proofErr w:type="spellEnd"/>
-      <w:r>
-        <w:t xml:space="preserve">     --user=</w:t>
-      </w:r>
-      <w:proofErr w:type="spellStart"/>
-      <w:r>
-        <w:t>kubernetes</w:t>
-      </w:r>
-      <w:proofErr w:type="spellEnd"/>
-      <w:r>
-        <w:t xml:space="preserve">     --</w:t>
-      </w:r>
-      <w:proofErr w:type="spellStart"/>
-      <w:r>
-        <w:t>kubeconfig</w:t>
-      </w:r>
-      <w:proofErr w:type="spellEnd"/>
-      <w:r>
-        <w:t>=/</w:t>
-      </w:r>
-      <w:proofErr w:type="spellStart"/>
-      <w:r>
-        <w:t>etc</w:t>
-      </w:r>
-      <w:proofErr w:type="spellEnd"/>
-      <w:r>
-        <w:t>/</w:t>
-      </w:r>
-      <w:proofErr w:type="spellStart"/>
-      <w:r>
-        <w:t>kubernetes</w:t>
-      </w:r>
-      <w:proofErr w:type="spellEnd"/>
-      <w:r>
-        <w:t>/</w:t>
-      </w:r>
-      <w:proofErr w:type="spellStart"/>
-      <w:r>
-        <w:t>kube-proxy.kubeconfig</w:t>
+        <w:t>/kube-</w:t>
+      </w:r>
+      <w:proofErr w:type="spellStart"/>
+      <w:r>
+        <w:t>proxy.kubeconfig</w:t>
       </w:r>
       <w:proofErr w:type="spellEnd"/>
     </w:p>
@@ -30992,11 +30881,11 @@
       </w:r>
       <w:proofErr w:type="spellEnd"/>
       <w:r>
-        <w:t>/</w:t>
-      </w:r>
-      <w:proofErr w:type="spellStart"/>
-      <w:r>
-        <w:t>kube-proxy.kubeconfig</w:t>
+        <w:t>/kube-</w:t>
+      </w:r>
+      <w:proofErr w:type="spellStart"/>
+      <w:r>
+        <w:t>proxy.kubeconfig</w:t>
       </w:r>
       <w:proofErr w:type="spellEnd"/>
     </w:p>
@@ -31241,11 +31130,11 @@
       </w:r>
       <w:proofErr w:type="spellEnd"/>
       <w:r>
-        <w:t xml:space="preserve"> ${K8S_DIR}/</w:t>
-      </w:r>
-      <w:proofErr w:type="spellStart"/>
-      <w:r>
-        <w:t>kube-proxy.kubeconfig</w:t>
+        <w:t xml:space="preserve"> ${K8S_DIR}/kube-</w:t>
+      </w:r>
+      <w:proofErr w:type="spellStart"/>
+      <w:r>
+        <w:t>proxy.kubeconfig</w:t>
       </w:r>
       <w:proofErr w:type="spellEnd"/>
       <w:r>
@@ -31265,11 +31154,11 @@
       </w:r>
       <w:proofErr w:type="spellEnd"/>
       <w:r>
-        <w:t>/</w:t>
-      </w:r>
-      <w:proofErr w:type="spellStart"/>
-      <w:r>
-        <w:t>kube-proxy.kubeconfig</w:t>
+        <w:t>/kube-</w:t>
+      </w:r>
+      <w:proofErr w:type="spellStart"/>
+      <w:r>
+        <w:t>proxy.kubeconfig</w:t>
       </w:r>
       <w:proofErr w:type="spellEnd"/>
     </w:p>
@@ -31286,19 +31175,160 @@
       </w:r>
       <w:proofErr w:type="spellEnd"/>
       <w:r>
+        <w:t xml:space="preserve"> kube-proxy/kube-</w:t>
+      </w:r>
+      <w:proofErr w:type="spellStart"/>
+      <w:r>
+        <w:t>proxy.conf</w:t>
+      </w:r>
+      <w:proofErr w:type="spellEnd"/>
+      <w:r>
+        <w:t xml:space="preserve"> $NODE:/</w:t>
+      </w:r>
+      <w:proofErr w:type="spellStart"/>
+      <w:r>
+        <w:t>etc</w:t>
+      </w:r>
+      <w:proofErr w:type="spellEnd"/>
+      <w:r>
+        <w:t>/</w:t>
+      </w:r>
+      <w:proofErr w:type="spellStart"/>
+      <w:r>
+        <w:t>kubernetes</w:t>
+      </w:r>
+      <w:proofErr w:type="spellEnd"/>
+      <w:r>
+        <w:t>/kube-</w:t>
+      </w:r>
+      <w:proofErr w:type="spellStart"/>
+      <w:r>
+        <w:t>proxy.conf</w:t>
+      </w:r>
+      <w:proofErr w:type="spellEnd"/>
+    </w:p>
+    <w:p>
+      <w:pPr>
+        <w:pStyle w:val="Swift"/>
+      </w:pPr>
+      <w:r>
+        <w:t xml:space="preserve">     </w:t>
+      </w:r>
+      <w:proofErr w:type="spellStart"/>
+      <w:r>
+        <w:t>scp</w:t>
+      </w:r>
+      <w:proofErr w:type="spellEnd"/>
+      <w:r>
+        <w:t xml:space="preserve"> kube-proxy/kube-</w:t>
+      </w:r>
+      <w:proofErr w:type="spellStart"/>
+      <w:r>
+        <w:t>proxy.service</w:t>
+      </w:r>
+      <w:proofErr w:type="spellEnd"/>
+      <w:r>
+        <w:t xml:space="preserve"> $NODE:/</w:t>
+      </w:r>
+      <w:proofErr w:type="spellStart"/>
+      <w:r>
+        <w:t>usr</w:t>
+      </w:r>
+      <w:proofErr w:type="spellEnd"/>
+      <w:r>
+        <w:t>/lib/</w:t>
+      </w:r>
+      <w:proofErr w:type="spellStart"/>
+      <w:r>
+        <w:t>systemd</w:t>
+      </w:r>
+      <w:proofErr w:type="spellEnd"/>
+      <w:r>
+        <w:t>/system/kube-</w:t>
+      </w:r>
+      <w:proofErr w:type="spellStart"/>
+      <w:r>
+        <w:t>proxy.service</w:t>
+      </w:r>
+      <w:proofErr w:type="spellEnd"/>
+    </w:p>
+    <w:p>
+      <w:pPr>
+        <w:pStyle w:val="Swift"/>
+      </w:pPr>
+      <w:r>
+        <w:t xml:space="preserve"> done</w:t>
+      </w:r>
+    </w:p>
+    <w:p>
+      <w:pPr>
+        <w:pStyle w:val="Swift"/>
+      </w:pPr>
+      <w:r>
+        <w:br/>
+      </w:r>
+      <w:r>
+        <w:br/>
+      </w:r>
+    </w:p>
+    <w:p>
+      <w:pPr>
+        <w:pStyle w:val="Swift"/>
+      </w:pPr>
+      <w:r>
         <w:t xml:space="preserve"> </w:t>
       </w:r>
-      <w:proofErr w:type="spellStart"/>
-      <w:r>
-        <w:t>kube</w:t>
-      </w:r>
-      <w:proofErr w:type="spellEnd"/>
-      <w:r>
-        <w:t>-proxy/</w:t>
-      </w:r>
-      <w:proofErr w:type="spellStart"/>
-      <w:r>
-        <w:t>kube-proxy.conf</w:t>
+    </w:p>
+    <w:p>
+      <w:pPr>
+        <w:pStyle w:val="Swift"/>
+      </w:pPr>
+      <w:r>
+        <w:t xml:space="preserve">[root@k8s-master01 k8s-ha-install]# </w:t>
+      </w:r>
+    </w:p>
+    <w:p>
+      <w:pPr>
+        <w:pStyle w:val="Swift"/>
+      </w:pPr>
+      <w:r>
+        <w:t>[root@k8s-master01 k8s-ha-install]# for NODE in k8s-node01 k8s-node02; do</w:t>
+      </w:r>
+    </w:p>
+    <w:p>
+      <w:pPr>
+        <w:pStyle w:val="Swift"/>
+      </w:pPr>
+      <w:r>
+        <w:t xml:space="preserve">     </w:t>
+      </w:r>
+      <w:proofErr w:type="spellStart"/>
+      <w:r>
+        <w:t>scp</w:t>
+      </w:r>
+      <w:proofErr w:type="spellEnd"/>
+      <w:r>
+        <w:t xml:space="preserve"> /</w:t>
+      </w:r>
+      <w:proofErr w:type="spellStart"/>
+      <w:r>
+        <w:t>etc</w:t>
+      </w:r>
+      <w:proofErr w:type="spellEnd"/>
+      <w:r>
+        <w:t>/</w:t>
+      </w:r>
+      <w:proofErr w:type="spellStart"/>
+      <w:r>
+        <w:t>kubernetes</w:t>
+      </w:r>
+      <w:proofErr w:type="spellEnd"/>
+      <w:r>
+        <w:t>/kube-</w:t>
+      </w:r>
+      <w:proofErr w:type="spellStart"/>
+      <w:r>
+        <w:t>proxy.kubeconfig</w:t>
       </w:r>
       <w:proofErr w:type="spellEnd"/>
       <w:r>
@@ -31318,11 +31348,11 @@
       </w:r>
       <w:proofErr w:type="spellEnd"/>
       <w:r>
-        <w:t>/</w:t>
-      </w:r>
-      <w:proofErr w:type="spellStart"/>
-      <w:r>
-        <w:t>kube-proxy.conf</w:t>
+        <w:t>/kube-</w:t>
+      </w:r>
+      <w:proofErr w:type="spellStart"/>
+      <w:r>
+        <w:t>proxy.kubeconfig</w:t>
       </w:r>
       <w:proofErr w:type="spellEnd"/>
     </w:p>
@@ -31339,19 +31369,11 @@
       </w:r>
       <w:proofErr w:type="spellEnd"/>
       <w:r>
-        <w:t xml:space="preserve"> </w:t>
-      </w:r>
-      <w:proofErr w:type="spellStart"/>
-      <w:r>
-        <w:t>kube</w:t>
-      </w:r>
-      <w:proofErr w:type="spellEnd"/>
-      <w:r>
-        <w:t>-proxy/</w:t>
-      </w:r>
-      <w:proofErr w:type="spellStart"/>
-      <w:r>
-        <w:t>kube-proxy.service</w:t>
+        <w:t xml:space="preserve"> kube-proxy/kube-</w:t>
+      </w:r>
+      <w:proofErr w:type="spellStart"/>
+      <w:r>
+        <w:t>proxy.conf</w:t>
       </w:r>
       <w:proofErr w:type="spellEnd"/>
       <w:r>
@@ -31359,6 +31381,51 @@
       </w:r>
       <w:proofErr w:type="spellStart"/>
       <w:r>
+        <w:t>etc</w:t>
+      </w:r>
+      <w:proofErr w:type="spellEnd"/>
+      <w:r>
+        <w:t>/</w:t>
+      </w:r>
+      <w:proofErr w:type="spellStart"/>
+      <w:r>
+        <w:t>kubernetes</w:t>
+      </w:r>
+      <w:proofErr w:type="spellEnd"/>
+      <w:r>
+        <w:t>/kube-</w:t>
+      </w:r>
+      <w:proofErr w:type="spellStart"/>
+      <w:r>
+        <w:t>proxy.conf</w:t>
+      </w:r>
+      <w:proofErr w:type="spellEnd"/>
+    </w:p>
+    <w:p>
+      <w:pPr>
+        <w:pStyle w:val="Swift"/>
+      </w:pPr>
+      <w:r>
+        <w:t xml:space="preserve">     </w:t>
+      </w:r>
+      <w:proofErr w:type="spellStart"/>
+      <w:r>
+        <w:t>scp</w:t>
+      </w:r>
+      <w:proofErr w:type="spellEnd"/>
+      <w:r>
+        <w:t xml:space="preserve"> kube-proxy/kube-</w:t>
+      </w:r>
+      <w:proofErr w:type="spellStart"/>
+      <w:r>
+        <w:t>proxy.service</w:t>
+      </w:r>
+      <w:proofErr w:type="spellEnd"/>
+      <w:r>
+        <w:t xml:space="preserve"> $NODE:/</w:t>
+      </w:r>
+      <w:proofErr w:type="spellStart"/>
+      <w:r>
         <w:t>usr</w:t>
       </w:r>
       <w:proofErr w:type="spellEnd"/>
@@ -31371,221 +31438,11 @@
       </w:r>
       <w:proofErr w:type="spellEnd"/>
       <w:r>
-        <w:t>/system/</w:t>
-      </w:r>
-      <w:proofErr w:type="spellStart"/>
-      <w:r>
-        <w:t>kube-proxy.service</w:t>
-      </w:r>
-      <w:proofErr w:type="spellEnd"/>
-    </w:p>
-    <w:p>
-      <w:pPr>
-        <w:pStyle w:val="Swift"/>
-      </w:pPr>
-      <w:r>
-        <w:t xml:space="preserve"> done</w:t>
-      </w:r>
-    </w:p>
-    <w:p>
-      <w:pPr>
-        <w:pStyle w:val="Swift"/>
-      </w:pPr>
-      <w:r>
-        <w:br/>
-      </w:r>
-      <w:r>
-        <w:br/>
-      </w:r>
-    </w:p>
-    <w:p>
-      <w:pPr>
-        <w:pStyle w:val="Swift"/>
-      </w:pPr>
-      <w:r>
-        <w:t xml:space="preserve"> </w:t>
-      </w:r>
-    </w:p>
-    <w:p>
-      <w:pPr>
-        <w:pStyle w:val="Swift"/>
-      </w:pPr>
-      <w:r>
-        <w:t xml:space="preserve">[root@k8s-master01 k8s-ha-install]# </w:t>
-      </w:r>
-    </w:p>
-    <w:p>
-      <w:pPr>
-        <w:pStyle w:val="Swift"/>
-      </w:pPr>
-      <w:r>
-        <w:t>[root@k8s-master01 k8s-ha-install]# for NODE in k8s-node01 k8s-node02; do</w:t>
-      </w:r>
-    </w:p>
-    <w:p>
-      <w:pPr>
-        <w:pStyle w:val="Swift"/>
-      </w:pPr>
-      <w:r>
-        <w:t xml:space="preserve">     </w:t>
-      </w:r>
-      <w:proofErr w:type="spellStart"/>
-      <w:r>
-        <w:t>scp</w:t>
-      </w:r>
-      <w:proofErr w:type="spellEnd"/>
-      <w:r>
-        <w:t xml:space="preserve"> /</w:t>
-      </w:r>
-      <w:proofErr w:type="spellStart"/>
-      <w:r>
-        <w:t>etc</w:t>
-      </w:r>
-      <w:proofErr w:type="spellEnd"/>
-      <w:r>
-        <w:t>/</w:t>
-      </w:r>
-      <w:proofErr w:type="spellStart"/>
-      <w:r>
-        <w:t>kubernetes</w:t>
-      </w:r>
-      <w:proofErr w:type="spellEnd"/>
-      <w:r>
-        <w:t>/</w:t>
-      </w:r>
-      <w:proofErr w:type="spellStart"/>
-      <w:r>
-        <w:t>kube-proxy.kubeconfig</w:t>
-      </w:r>
-      <w:proofErr w:type="spellEnd"/>
-      <w:r>
-        <w:t xml:space="preserve"> $NODE:/</w:t>
-      </w:r>
-      <w:proofErr w:type="spellStart"/>
-      <w:r>
-        <w:t>etc</w:t>
-      </w:r>
-      <w:proofErr w:type="spellEnd"/>
-      <w:r>
-        <w:t>/</w:t>
-      </w:r>
-      <w:proofErr w:type="spellStart"/>
-      <w:r>
-        <w:t>kubernetes</w:t>
-      </w:r>
-      <w:proofErr w:type="spellEnd"/>
-      <w:r>
-        <w:t>/</w:t>
-      </w:r>
-      <w:proofErr w:type="spellStart"/>
-      <w:r>
-        <w:t>kube-proxy.kubeconfig</w:t>
-      </w:r>
-      <w:proofErr w:type="spellEnd"/>
-    </w:p>
-    <w:p>
-      <w:pPr>
-        <w:pStyle w:val="Swift"/>
-      </w:pPr>
-      <w:r>
-        <w:t xml:space="preserve">     </w:t>
-      </w:r>
-      <w:proofErr w:type="spellStart"/>
-      <w:r>
-        <w:t>scp</w:t>
-      </w:r>
-      <w:proofErr w:type="spellEnd"/>
-      <w:r>
-        <w:t xml:space="preserve"> </w:t>
-      </w:r>
-      <w:proofErr w:type="spellStart"/>
-      <w:r>
-        <w:t>kube</w:t>
-      </w:r>
-      <w:proofErr w:type="spellEnd"/>
-      <w:r>
-        <w:t>-proxy/</w:t>
-      </w:r>
-      <w:proofErr w:type="spellStart"/>
-      <w:r>
-        <w:t>kube-proxy.conf</w:t>
-      </w:r>
-      <w:proofErr w:type="spellEnd"/>
-      <w:r>
-        <w:t xml:space="preserve"> $NODE:/</w:t>
-      </w:r>
-      <w:proofErr w:type="spellStart"/>
-      <w:r>
-        <w:t>etc</w:t>
-      </w:r>
-      <w:proofErr w:type="spellEnd"/>
-      <w:r>
-        <w:t>/</w:t>
-      </w:r>
-      <w:proofErr w:type="spellStart"/>
-      <w:r>
-        <w:t>kubernetes</w:t>
-      </w:r>
-      <w:proofErr w:type="spellEnd"/>
-      <w:r>
-        <w:t>/</w:t>
-      </w:r>
-      <w:proofErr w:type="spellStart"/>
-      <w:r>
-        <w:t>kube-proxy.conf</w:t>
-      </w:r>
-      <w:proofErr w:type="spellEnd"/>
-    </w:p>
-    <w:p>
-      <w:pPr>
-        <w:pStyle w:val="Swift"/>
-      </w:pPr>
-      <w:r>
-        <w:t xml:space="preserve">     </w:t>
-      </w:r>
-      <w:proofErr w:type="spellStart"/>
-      <w:r>
-        <w:t>scp</w:t>
-      </w:r>
-      <w:proofErr w:type="spellEnd"/>
-      <w:r>
-        <w:t xml:space="preserve"> </w:t>
-      </w:r>
-      <w:proofErr w:type="spellStart"/>
-      <w:r>
-        <w:t>kube</w:t>
-      </w:r>
-      <w:proofErr w:type="spellEnd"/>
-      <w:r>
-        <w:t>-proxy/</w:t>
-      </w:r>
-      <w:proofErr w:type="spellStart"/>
-      <w:r>
-        <w:t>kube-proxy.service</w:t>
-      </w:r>
-      <w:proofErr w:type="spellEnd"/>
-      <w:r>
-        <w:t xml:space="preserve"> $NODE:/</w:t>
-      </w:r>
-      <w:proofErr w:type="spellStart"/>
-      <w:r>
-        <w:t>usr</w:t>
-      </w:r>
-      <w:proofErr w:type="spellEnd"/>
-      <w:r>
-        <w:t>/lib/</w:t>
-      </w:r>
-      <w:proofErr w:type="spellStart"/>
-      <w:r>
-        <w:t>systemd</w:t>
-      </w:r>
-      <w:proofErr w:type="spellEnd"/>
-      <w:r>
-        <w:t>/system/</w:t>
-      </w:r>
-      <w:proofErr w:type="spellStart"/>
-      <w:r>
-        <w:t>kube-proxy.service</w:t>
+        <w:t>/system/kube-</w:t>
+      </w:r>
+      <w:proofErr w:type="spellStart"/>
+      <w:r>
+        <w:t>proxy.service</w:t>
       </w:r>
       <w:proofErr w:type="spellEnd"/>
     </w:p>
@@ -31752,27 +31609,15 @@
         </w:rPr>
         <w:t xml:space="preserve">　　所有节点启动</w:t>
       </w:r>
-      <w:proofErr w:type="spellStart"/>
-      <w:r>
-        <w:rPr>
-          <w:rFonts w:ascii="Georgia" w:eastAsia="宋体" w:hAnsi="Georgia" w:cs="宋体"/>
-          <w:color w:val="000000" w:themeColor="text1"/>
-          <w:kern w:val="0"/>
-          <w:sz w:val="20"/>
-          <w:szCs w:val="20"/>
-        </w:rPr>
-        <w:t>kube</w:t>
-      </w:r>
-      <w:proofErr w:type="spellEnd"/>
-      <w:r>
-        <w:rPr>
-          <w:rFonts w:ascii="Georgia" w:eastAsia="宋体" w:hAnsi="Georgia" w:cs="宋体"/>
-          <w:color w:val="000000" w:themeColor="text1"/>
-          <w:kern w:val="0"/>
-          <w:sz w:val="20"/>
-          <w:szCs w:val="20"/>
-        </w:rPr>
-        <w:t>-proxy</w:t>
+      <w:r>
+        <w:rPr>
+          <w:rFonts w:ascii="Georgia" w:eastAsia="宋体" w:hAnsi="Georgia" w:cs="宋体"/>
+          <w:color w:val="000000" w:themeColor="text1"/>
+          <w:kern w:val="0"/>
+          <w:sz w:val="20"/>
+          <w:szCs w:val="20"/>
+        </w:rPr>
+        <w:t>kube-proxy</w:t>
       </w:r>
     </w:p>
     <w:p>
@@ -31804,15 +31649,7 @@
       </w:r>
       <w:proofErr w:type="spellEnd"/>
       <w:r>
-        <w:t xml:space="preserve"> enable --now </w:t>
-      </w:r>
-      <w:proofErr w:type="spellStart"/>
-      <w:r>
-        <w:t>kube</w:t>
-      </w:r>
-      <w:proofErr w:type="spellEnd"/>
-      <w:r>
-        <w:t>-proxy</w:t>
+        <w:t xml:space="preserve"> enable --now kube-proxy</w:t>
       </w:r>
     </w:p>
     <w:p>
@@ -31852,11 +31689,11 @@
       </w:r>
       <w:proofErr w:type="spellEnd"/>
       <w:r>
-        <w:t>/</w:t>
-      </w:r>
-      <w:proofErr w:type="spellStart"/>
-      <w:r>
-        <w:t>kube-proxy.service</w:t>
+        <w:t>/kube-</w:t>
+      </w:r>
+      <w:proofErr w:type="spellStart"/>
+      <w:r>
+        <w:t>proxy.service</w:t>
       </w:r>
       <w:proofErr w:type="spellEnd"/>
       <w:r>
@@ -31876,11 +31713,11 @@
       </w:r>
       <w:proofErr w:type="spellEnd"/>
       <w:r>
-        <w:t>/system/</w:t>
-      </w:r>
-      <w:proofErr w:type="spellStart"/>
-      <w:r>
-        <w:t>kube-proxy.service</w:t>
+        <w:t>/system/kube-</w:t>
+      </w:r>
+      <w:proofErr w:type="spellStart"/>
+      <w:r>
+        <w:t>proxy.service</w:t>
       </w:r>
       <w:proofErr w:type="spellEnd"/>
       <w:r>
@@ -32030,6 +31867,7 @@
           <w:szCs w:val="20"/>
         </w:rPr>
       </w:pPr>
+      <w:proofErr w:type="gramStart"/>
       <w:r>
         <w:rPr>
           <w:rFonts w:ascii="Georgia" w:eastAsia="宋体" w:hAnsi="Georgia" w:cs="宋体" w:hint="eastAsia"/>
@@ -32094,6 +31932,7 @@
         <w:t>daemon.json</w:t>
       </w:r>
       <w:proofErr w:type="spellEnd"/>
+      <w:proofErr w:type="gramEnd"/>
     </w:p>
     <w:p>
       <w:pPr>
@@ -32303,7 +32142,29 @@
           <w:sz w:val="20"/>
           <w:szCs w:val="20"/>
         </w:rPr>
-        <w:t>的安装请必须听视频课程和</w:t>
+        <w:t>的安装</w:t>
+      </w:r>
+      <w:proofErr w:type="gramStart"/>
+      <w:r>
+        <w:rPr>
+          <w:rFonts w:ascii="Georgia" w:eastAsia="宋体" w:hAnsi="Georgia" w:cs="宋体" w:hint="eastAsia"/>
+          <w:color w:val="FF0000"/>
+          <w:kern w:val="0"/>
+          <w:sz w:val="20"/>
+          <w:szCs w:val="20"/>
+        </w:rPr>
+        <w:t>请必须</w:t>
+      </w:r>
+      <w:proofErr w:type="gramEnd"/>
+      <w:r>
+        <w:rPr>
+          <w:rFonts w:ascii="Georgia" w:eastAsia="宋体" w:hAnsi="Georgia" w:cs="宋体" w:hint="eastAsia"/>
+          <w:color w:val="FF0000"/>
+          <w:kern w:val="0"/>
+          <w:sz w:val="20"/>
+          <w:szCs w:val="20"/>
+        </w:rPr>
+        <w:t>听视频课程和</w:t>
       </w:r>
       <w:r>
         <w:rPr>
@@ -32552,15 +32413,7 @@
         <w:pStyle w:val="Swift"/>
       </w:pPr>
       <w:r>
-        <w:t>clusterrole.rbac.authorization.k8s.io/calico-</w:t>
-      </w:r>
-      <w:proofErr w:type="spellStart"/>
-      <w:r>
-        <w:t>kube</w:t>
-      </w:r>
-      <w:proofErr w:type="spellEnd"/>
-      <w:r>
-        <w:t>-controllers created</w:t>
+        <w:t>clusterrole.rbac.authorization.k8s.io/calico-kube-controllers created</w:t>
       </w:r>
     </w:p>
     <w:p>
@@ -32623,15 +32476,7 @@
       </w:r>
       <w:proofErr w:type="spellEnd"/>
       <w:r>
-        <w:t>/calico-</w:t>
-      </w:r>
-      <w:proofErr w:type="spellStart"/>
-      <w:r>
-        <w:t>kube</w:t>
-      </w:r>
-      <w:proofErr w:type="spellEnd"/>
-      <w:r>
-        <w:t>-controllers created</w:t>
+        <w:t>/calico-kube-controllers created</w:t>
       </w:r>
     </w:p>
     <w:p>
@@ -32644,15 +32489,7 @@
       </w:r>
       <w:proofErr w:type="spellEnd"/>
       <w:r>
-        <w:t>/calico-</w:t>
-      </w:r>
-      <w:proofErr w:type="spellStart"/>
-      <w:r>
-        <w:t>kube</w:t>
-      </w:r>
-      <w:proofErr w:type="spellEnd"/>
-      <w:r>
-        <w:t>-controllers created</w:t>
+        <w:t>/calico-kube-controllers created</w:t>
       </w:r>
     </w:p>
     <w:p>
@@ -32760,7 +32597,6 @@
         </w:rPr>
         <w:t>都在</w:t>
       </w:r>
-      <w:proofErr w:type="spellStart"/>
       <w:r>
         <w:rPr>
           <w:rFonts w:ascii="Georgia" w:eastAsia="宋体" w:hAnsi="Georgia" w:cs="宋体" w:hint="eastAsia"/>
@@ -32771,7 +32607,6 @@
         </w:rPr>
         <w:t>kube</w:t>
       </w:r>
-      <w:proofErr w:type="spellEnd"/>
       <w:r>
         <w:rPr>
           <w:rFonts w:ascii="Georgia" w:eastAsia="宋体" w:hAnsi="Georgia" w:cs="宋体"/>
@@ -32809,15 +32644,7 @@
       </w:r>
       <w:proofErr w:type="spellEnd"/>
       <w:r>
-        <w:t xml:space="preserve"> get po -n </w:t>
-      </w:r>
-      <w:proofErr w:type="spellStart"/>
-      <w:r>
-        <w:t>kube</w:t>
-      </w:r>
-      <w:proofErr w:type="spellEnd"/>
-      <w:r>
-        <w:t>-system -</w:t>
+        <w:t xml:space="preserve"> get po -n kube-system -</w:t>
       </w:r>
       <w:proofErr w:type="spellStart"/>
       <w:r>
@@ -33259,11 +33086,11 @@
         <w:pStyle w:val="Swift"/>
       </w:pPr>
       <w:r>
-        <w:t>service/</w:t>
-      </w:r>
-      <w:proofErr w:type="spellStart"/>
-      <w:r>
-        <w:t>kube-dns</w:t>
+        <w:t>service/kube-</w:t>
+      </w:r>
+      <w:proofErr w:type="spellStart"/>
+      <w:r>
+        <w:t>dns</w:t>
       </w:r>
       <w:proofErr w:type="spellEnd"/>
       <w:r>
@@ -33298,19 +33125,11 @@
       </w:r>
       <w:proofErr w:type="spellEnd"/>
       <w:r>
-        <w:t xml:space="preserve"> get po -n </w:t>
-      </w:r>
-      <w:proofErr w:type="spellStart"/>
-      <w:r>
-        <w:t>kube</w:t>
-      </w:r>
-      <w:proofErr w:type="spellEnd"/>
-      <w:r>
-        <w:t>-system -l k8s-app=</w:t>
-      </w:r>
-      <w:proofErr w:type="spellStart"/>
-      <w:r>
-        <w:t>kube-dns</w:t>
+        <w:t xml:space="preserve"> get po -n kube-system -l k8s-app=kube-</w:t>
+      </w:r>
+      <w:proofErr w:type="spellStart"/>
+      <w:r>
+        <w:t>dns</w:t>
       </w:r>
       <w:proofErr w:type="spellEnd"/>
     </w:p>
@@ -33507,15 +33326,7 @@
       </w:r>
       <w:proofErr w:type="spellEnd"/>
       <w:r>
-        <w:t xml:space="preserve"> get po -n </w:t>
-      </w:r>
-      <w:proofErr w:type="spellStart"/>
-      <w:r>
-        <w:t>kube</w:t>
-      </w:r>
-      <w:proofErr w:type="spellEnd"/>
-      <w:r>
-        <w:t>-system -l k8s-app=metrics-server</w:t>
+        <w:t xml:space="preserve"> get po -n kube-system -l k8s-app=metrics-server</w:t>
       </w:r>
     </w:p>
     <w:p>
@@ -33722,13 +33533,8 @@
       <w:pPr>
         <w:pStyle w:val="Swift"/>
       </w:pPr>
-      <w:proofErr w:type="spellStart"/>
-      <w:r>
-        <w:t>apiVersion</w:t>
-      </w:r>
-      <w:proofErr w:type="spellEnd"/>
-      <w:r>
-        <w:t>: v1</w:t>
+      <w:r>
+        <w:t>apiVersion: v1</w:t>
       </w:r>
     </w:p>
     <w:p>
@@ -34143,11 +33949,19 @@
         <w:pStyle w:val="Swift"/>
       </w:pPr>
       <w:r>
-        <w:t xml:space="preserve">Address 1: 10.96.0.10 </w:t>
-      </w:r>
-      <w:proofErr w:type="spellStart"/>
-      <w:r>
-        <w:t>kube-dns.kube-system.svc.cluster.local</w:t>
+        <w:t>Address 1: 10.96.0.10 kube-</w:t>
+      </w:r>
+      <w:proofErr w:type="spellStart"/>
+      <w:r>
+        <w:t>dns.kube</w:t>
+      </w:r>
+      <w:proofErr w:type="spellEnd"/>
+      <w:r>
+        <w:t>-</w:t>
+      </w:r>
+      <w:proofErr w:type="spellStart"/>
+      <w:r>
+        <w:t>system.svc.cluster.local</w:t>
       </w:r>
       <w:proofErr w:type="spellEnd"/>
     </w:p>
@@ -34224,11 +34038,35 @@
       </w:r>
       <w:proofErr w:type="spellEnd"/>
       <w:r>
-        <w:t xml:space="preserve"> </w:t>
-      </w:r>
-      <w:proofErr w:type="spellStart"/>
-      <w:r>
-        <w:t>kube</w:t>
+        <w:t xml:space="preserve"> kube-</w:t>
+      </w:r>
+      <w:proofErr w:type="spellStart"/>
+      <w:r>
+        <w:t>dns.kube</w:t>
+      </w:r>
+      <w:proofErr w:type="spellEnd"/>
+      <w:r>
+        <w:t>-system</w:t>
+      </w:r>
+    </w:p>
+    <w:p>
+      <w:pPr>
+        <w:pStyle w:val="Swift"/>
+      </w:pPr>
+      <w:r>
+        <w:t>Server:    10.96.0.10</w:t>
+      </w:r>
+    </w:p>
+    <w:p>
+      <w:pPr>
+        <w:pStyle w:val="Swift"/>
+      </w:pPr>
+      <w:r>
+        <w:t>Address 1: 10.96.0.10 kube-</w:t>
+      </w:r>
+      <w:proofErr w:type="spellStart"/>
+      <w:r>
+        <w:t>dns.kube</w:t>
       </w:r>
       <w:proofErr w:type="spellEnd"/>
       <w:r>
@@ -34236,6 +34074,24 @@
       </w:r>
       <w:proofErr w:type="spellStart"/>
       <w:r>
+        <w:t>system.svc.cluster.local</w:t>
+      </w:r>
+      <w:proofErr w:type="spellEnd"/>
+    </w:p>
+    <w:p>
+      <w:pPr>
+        <w:pStyle w:val="Swift"/>
+      </w:pPr>
+    </w:p>
+    <w:p>
+      <w:pPr>
+        <w:pStyle w:val="Swift"/>
+      </w:pPr>
+      <w:r>
+        <w:t>Name:      kube-</w:t>
+      </w:r>
+      <w:proofErr w:type="spellStart"/>
+      <w:r>
         <w:t>dns.kube</w:t>
       </w:r>
       <w:proofErr w:type="spellEnd"/>
@@ -34248,37 +34104,11 @@
         <w:pStyle w:val="Swift"/>
       </w:pPr>
       <w:r>
-        <w:t>Server:    10.96.0.10</w:t>
-      </w:r>
-    </w:p>
-    <w:p>
-      <w:pPr>
-        <w:pStyle w:val="Swift"/>
-      </w:pPr>
-      <w:r>
-        <w:t xml:space="preserve">Address 1: 10.96.0.10 </w:t>
-      </w:r>
-      <w:proofErr w:type="spellStart"/>
-      <w:r>
-        <w:t>kube-dns.kube-system.svc.cluster.local</w:t>
-      </w:r>
-      <w:proofErr w:type="spellEnd"/>
-    </w:p>
-    <w:p>
-      <w:pPr>
-        <w:pStyle w:val="Swift"/>
-      </w:pPr>
-    </w:p>
-    <w:p>
-      <w:pPr>
-        <w:pStyle w:val="Swift"/>
-      </w:pPr>
-      <w:r>
-        <w:t xml:space="preserve">Name:      </w:t>
-      </w:r>
-      <w:proofErr w:type="spellStart"/>
-      <w:r>
-        <w:t>kube</w:t>
+        <w:t>Address 1: 10.96.0.10 kube-</w:t>
+      </w:r>
+      <w:proofErr w:type="spellStart"/>
+      <w:r>
+        <w:t>dns.kube</w:t>
       </w:r>
       <w:proofErr w:type="spellEnd"/>
       <w:r>
@@ -34286,23 +34116,7 @@
       </w:r>
       <w:proofErr w:type="spellStart"/>
       <w:r>
-        <w:t>dns.kube</w:t>
-      </w:r>
-      <w:proofErr w:type="spellEnd"/>
-      <w:r>
-        <w:t>-system</w:t>
-      </w:r>
-    </w:p>
-    <w:p>
-      <w:pPr>
-        <w:pStyle w:val="Swift"/>
-      </w:pPr>
-      <w:r>
-        <w:t xml:space="preserve">Address 1: 10.96.0.10 </w:t>
-      </w:r>
-      <w:proofErr w:type="spellStart"/>
-      <w:r>
-        <w:t>kube-dns.kube-system.svc.cluster.local</w:t>
+        <w:t>system.svc.cluster.local</w:t>
       </w:r>
       <w:proofErr w:type="spellEnd"/>
     </w:p>
@@ -34814,11 +34628,19 @@
       <w:pPr>
         <w:pStyle w:val="ae"/>
       </w:pPr>
+      <w:proofErr w:type="gramStart"/>
       <w:r>
         <w:rPr>
           <w:rFonts w:hint="eastAsia"/>
         </w:rPr>
-        <w:t>在谷歌浏览器（</w:t>
+        <w:t>在谷歌浏览器</w:t>
+      </w:r>
+      <w:proofErr w:type="gramEnd"/>
+      <w:r>
+        <w:rPr>
+          <w:rFonts w:hint="eastAsia"/>
+        </w:rPr>
+        <w:t>（</w:t>
       </w:r>
       <w:r>
         <w:rPr>
@@ -34943,12 +34765,14 @@
         </w:rPr>
         <w:t xml:space="preserve"> </w:t>
       </w:r>
+      <w:proofErr w:type="gramStart"/>
       <w:r>
         <w:rPr>
           <w:rFonts w:hint="eastAsia"/>
         </w:rPr>
         <w:t>谷歌浏览器</w:t>
       </w:r>
+      <w:proofErr w:type="gramEnd"/>
       <w:r>
         <w:t xml:space="preserve"> Chrome</w:t>
       </w:r>
@@ -35176,7 +35000,6 @@
           <w:szCs w:val="18"/>
         </w:rPr>
       </w:pPr>
-      <w:proofErr w:type="spellStart"/>
       <w:r>
         <w:rPr>
           <w:rFonts w:ascii="宋体" w:hAnsi="宋体" w:cs="宋体"/>
@@ -35184,17 +35007,7 @@
           <w:sz w:val="18"/>
           <w:szCs w:val="18"/>
         </w:rPr>
-        <w:t>apiVersion</w:t>
-      </w:r>
-      <w:proofErr w:type="spellEnd"/>
-      <w:r>
-        <w:rPr>
-          <w:rFonts w:ascii="宋体" w:hAnsi="宋体" w:cs="宋体"/>
-          <w:color w:val="000000"/>
-          <w:sz w:val="18"/>
-          <w:szCs w:val="18"/>
-        </w:rPr>
-        <w:t>: v1</w:t>
+        <w:t>apiVersion: v1</w:t>
       </w:r>
     </w:p>
     <w:p>
@@ -35361,27 +35174,7 @@
           <w:sz w:val="18"/>
           <w:szCs w:val="18"/>
         </w:rPr>
-        <w:t xml:space="preserve">  namespace: </w:t>
-      </w:r>
-      <w:proofErr w:type="spellStart"/>
-      <w:r>
-        <w:rPr>
-          <w:rFonts w:ascii="宋体" w:hAnsi="宋体" w:cs="宋体"/>
-          <w:color w:val="000000"/>
-          <w:sz w:val="18"/>
-          <w:szCs w:val="18"/>
-        </w:rPr>
-        <w:t>kube</w:t>
-      </w:r>
-      <w:proofErr w:type="spellEnd"/>
-      <w:r>
-        <w:rPr>
-          <w:rFonts w:ascii="宋体" w:hAnsi="宋体" w:cs="宋体"/>
-          <w:color w:val="000000"/>
-          <w:sz w:val="18"/>
-          <w:szCs w:val="18"/>
-        </w:rPr>
-        <w:t>-system</w:t>
+        <w:t xml:space="preserve">  namespace: kube-system</w:t>
       </w:r>
     </w:p>
     <w:p>
@@ -35452,7 +35245,6 @@
           <w:szCs w:val="18"/>
         </w:rPr>
       </w:pPr>
-      <w:proofErr w:type="spellStart"/>
       <w:r>
         <w:rPr>
           <w:rFonts w:ascii="宋体" w:hAnsi="宋体" w:cs="宋体"/>
@@ -35460,17 +35252,7 @@
           <w:sz w:val="18"/>
           <w:szCs w:val="18"/>
         </w:rPr>
-        <w:t>apiVersion</w:t>
-      </w:r>
-      <w:proofErr w:type="spellEnd"/>
-      <w:r>
-        <w:rPr>
-          <w:rFonts w:ascii="宋体" w:hAnsi="宋体" w:cs="宋体"/>
-          <w:color w:val="000000"/>
-          <w:sz w:val="18"/>
-          <w:szCs w:val="18"/>
-        </w:rPr>
-        <w:t>: rbac.authorization.k8s.io/v1beta1</w:t>
+        <w:t>apiVersion: rbac.authorization.k8s.io/v1beta1</w:t>
       </w:r>
     </w:p>
     <w:p>
@@ -36080,27 +35862,7 @@
           <w:sz w:val="18"/>
           <w:szCs w:val="18"/>
         </w:rPr>
-        <w:t xml:space="preserve">  namespace: </w:t>
-      </w:r>
-      <w:proofErr w:type="spellStart"/>
-      <w:r>
-        <w:rPr>
-          <w:rFonts w:ascii="宋体" w:hAnsi="宋体" w:cs="宋体"/>
-          <w:color w:val="000000"/>
-          <w:sz w:val="18"/>
-          <w:szCs w:val="18"/>
-        </w:rPr>
-        <w:t>kube</w:t>
-      </w:r>
-      <w:proofErr w:type="spellEnd"/>
-      <w:r>
-        <w:rPr>
-          <w:rFonts w:ascii="宋体" w:hAnsi="宋体" w:cs="宋体"/>
-          <w:color w:val="000000"/>
-          <w:sz w:val="18"/>
-          <w:szCs w:val="18"/>
-        </w:rPr>
-        <w:t>-system</w:t>
+        <w:t xml:space="preserve">  namespace: kube-system</w:t>
       </w:r>
     </w:p>
     <w:p>
@@ -36138,7 +35900,15 @@
         <w:pStyle w:val="a7"/>
       </w:pPr>
       <w:r>
-        <w:t xml:space="preserve">[root@k8s-master01 1.1.1]# </w:t>
+        <w:t xml:space="preserve">[root@k8s-master01 </w:t>
+      </w:r>
+      <w:proofErr w:type="gramStart"/>
+      <w:r>
+        <w:t>1.1.1]#</w:t>
+      </w:r>
+      <w:proofErr w:type="gramEnd"/>
+      <w:r>
+        <w:t xml:space="preserve"> </w:t>
       </w:r>
       <w:proofErr w:type="spellStart"/>
       <w:r>
@@ -36146,15 +35916,7 @@
       </w:r>
       <w:proofErr w:type="spellEnd"/>
       <w:r>
-        <w:t xml:space="preserve"> -n </w:t>
-      </w:r>
-      <w:proofErr w:type="spellStart"/>
-      <w:r>
-        <w:t>kube</w:t>
-      </w:r>
-      <w:proofErr w:type="spellEnd"/>
-      <w:r>
-        <w:t>-system describe secret $(</w:t>
+        <w:t xml:space="preserve"> -n kube-system describe secret $(</w:t>
       </w:r>
       <w:proofErr w:type="spellStart"/>
       <w:r>
@@ -36162,23 +35924,7 @@
       </w:r>
       <w:proofErr w:type="spellEnd"/>
       <w:r>
-        <w:t xml:space="preserve"> -n </w:t>
-      </w:r>
-      <w:proofErr w:type="spellStart"/>
-      <w:r>
-        <w:t>kube</w:t>
-      </w:r>
-      <w:proofErr w:type="spellEnd"/>
-      <w:r>
-        <w:t xml:space="preserve">-system get secret | grep admin-user | </w:t>
-      </w:r>
-      <w:proofErr w:type="spellStart"/>
-      <w:r>
-        <w:t>awk</w:t>
-      </w:r>
-      <w:proofErr w:type="spellEnd"/>
-      <w:r>
-        <w:t xml:space="preserve"> '{print $1}')</w:t>
+        <w:t xml:space="preserve"> -n kube-system get secret | grep admin-user | awk '{print $1}')</w:t>
       </w:r>
     </w:p>
     <w:p>
@@ -36194,15 +35940,7 @@
         <w:pStyle w:val="a7"/>
       </w:pPr>
       <w:r>
-        <w:t xml:space="preserve">Namespace:    </w:t>
-      </w:r>
-      <w:proofErr w:type="spellStart"/>
-      <w:r>
-        <w:t>kube</w:t>
-      </w:r>
-      <w:proofErr w:type="spellEnd"/>
-      <w:r>
-        <w:t>-system</w:t>
+        <w:t>Namespace:    kube-system</w:t>
       </w:r>
     </w:p>
     <w:p>
@@ -36475,18 +36213,33 @@
     <w:p>
       <w:pPr>
         <w:rPr>
-          <w:color w:val="000000" w:themeColor="text1"/>
-        </w:rPr>
-      </w:pPr>
-      <w:r>
-        <w:rPr>
-          <w:color w:val="000000" w:themeColor="text1"/>
-        </w:rPr>
-        <w:t>V</w:t>
-      </w:r>
+          <w:color w:val="FF0000"/>
+        </w:rPr>
+      </w:pPr>
       <w:r>
         <w:rPr>
           <w:rFonts w:hint="eastAsia"/>
+          <w:color w:val="FF0000"/>
+        </w:rPr>
+        <w:t>关键性配置请参考视频，不要直接配置，可能会造成集群故障！！</w:t>
+      </w:r>
+    </w:p>
+    <w:p>
+      <w:pPr>
+        <w:rPr>
+          <w:color w:val="000000" w:themeColor="text1"/>
+        </w:rPr>
+      </w:pPr>
+      <w:r>
+        <w:rPr>
+          <w:rFonts w:hint="eastAsia"/>
+          <w:color w:val="000000" w:themeColor="text1"/>
+        </w:rPr>
+        <w:t>v</w:t>
+      </w:r>
+      <w:r>
+        <w:rPr>
+          <w:rFonts w:hint="eastAsia"/>
           <w:color w:val="000000" w:themeColor="text1"/>
         </w:rPr>
         <w:t>im</w:t>
@@ -36554,6 +36307,7 @@
         <w:t>"exec-opts": ["</w:t>
       </w:r>
       <w:proofErr w:type="spellStart"/>
+      <w:proofErr w:type="gramStart"/>
       <w:r>
         <w:rPr>
           <w:color w:val="000000" w:themeColor="text1"/>
@@ -36561,6 +36315,7 @@
         <w:t>native.cgroupdriver</w:t>
       </w:r>
       <w:proofErr w:type="spellEnd"/>
+      <w:proofErr w:type="gramEnd"/>
       <w:r>
         <w:rPr>
           <w:color w:val="000000" w:themeColor="text1"/>
@@ -36727,7 +36482,7 @@
           <w:sz w:val="24"/>
           <w:szCs w:val="24"/>
         </w:rPr>
-        <w:t>/system/</w:t>
+        <w:t>/system/kube-controller-</w:t>
       </w:r>
       <w:proofErr w:type="spellStart"/>
       <w:r>
@@ -36738,87 +36493,99 @@
           <w:sz w:val="24"/>
           <w:szCs w:val="24"/>
         </w:rPr>
-        <w:t>kube</w:t>
-      </w:r>
-      <w:proofErr w:type="spellEnd"/>
-      <w:r>
+        <w:t>manager.service</w:t>
+      </w:r>
+      <w:proofErr w:type="spellEnd"/>
+    </w:p>
+    <w:p>
+      <w:pPr>
+        <w:rPr>
+          <w:color w:val="000000" w:themeColor="text1"/>
+        </w:rPr>
+      </w:pPr>
+    </w:p>
+    <w:p>
+      <w:pPr>
+        <w:rPr>
+          <w:color w:val="000000" w:themeColor="text1"/>
+        </w:rPr>
+      </w:pPr>
+      <w:r>
+        <w:rPr>
+          <w:color w:val="000000" w:themeColor="text1"/>
+        </w:rPr>
+        <w:t>--feature-gates=RotateKubeletClientCertificate=</w:t>
+      </w:r>
+      <w:proofErr w:type="gramStart"/>
+      <w:r>
+        <w:rPr>
+          <w:color w:val="000000" w:themeColor="text1"/>
+        </w:rPr>
+        <w:t>true,RotateKubeletServerCertificate</w:t>
+      </w:r>
+      <w:proofErr w:type="gramEnd"/>
+      <w:r>
+        <w:rPr>
+          <w:color w:val="000000" w:themeColor="text1"/>
+        </w:rPr>
+        <w:t>=true</w:t>
+      </w:r>
+      <w:r>
+        <w:rPr>
+          <w:color w:val="000000" w:themeColor="text1"/>
+        </w:rPr>
+        <w:t xml:space="preserve"> \</w:t>
+      </w:r>
+    </w:p>
+    <w:p>
+      <w:pPr>
+        <w:rPr>
+          <w:color w:val="000000" w:themeColor="text1"/>
+        </w:rPr>
+      </w:pPr>
+      <w:r>
+        <w:rPr>
+          <w:color w:val="000000" w:themeColor="text1"/>
+        </w:rPr>
+        <w:t>--experimental-cluster-signing-duration=876000h0m0s \</w:t>
+      </w:r>
+    </w:p>
+    <w:p>
+      <w:pPr>
+        <w:rPr>
+          <w:color w:val="000000" w:themeColor="text1"/>
+        </w:rPr>
+      </w:pPr>
+    </w:p>
+    <w:p>
+      <w:pPr>
+        <w:rPr>
+          <w:color w:val="000000" w:themeColor="text1"/>
+        </w:rPr>
+      </w:pPr>
+    </w:p>
+    <w:p>
+      <w:pPr>
         <w:rPr>
           <w:b/>
           <w:bCs/>
           <w:color w:val="000000" w:themeColor="text1"/>
-          <w:sz w:val="24"/>
-          <w:szCs w:val="24"/>
-        </w:rPr>
-        <w:t>-controller-</w:t>
-      </w:r>
-      <w:proofErr w:type="spellStart"/>
+          <w:sz w:val="30"/>
+          <w:szCs w:val="30"/>
+        </w:rPr>
+      </w:pPr>
       <w:r>
         <w:rPr>
           <w:b/>
           <w:bCs/>
           <w:color w:val="000000" w:themeColor="text1"/>
-          <w:sz w:val="24"/>
-          <w:szCs w:val="24"/>
-        </w:rPr>
-        <w:t>manager.service</w:t>
-      </w:r>
-      <w:proofErr w:type="spellEnd"/>
-    </w:p>
-    <w:p>
-      <w:pPr>
-        <w:rPr>
-          <w:color w:val="000000" w:themeColor="text1"/>
-        </w:rPr>
-      </w:pPr>
-    </w:p>
-    <w:p>
-      <w:pPr>
-        <w:rPr>
-          <w:color w:val="000000" w:themeColor="text1"/>
-        </w:rPr>
-      </w:pPr>
-      <w:r>
-        <w:rPr>
-          <w:color w:val="000000" w:themeColor="text1"/>
-        </w:rPr>
-        <w:t>--feature-gates=RotateKubeletClientCertificate=true,RotateKubeletServerCertificate=true</w:t>
-      </w:r>
-      <w:r>
-        <w:rPr>
-          <w:color w:val="000000" w:themeColor="text1"/>
-        </w:rPr>
-        <w:t xml:space="preserve"> \</w:t>
-      </w:r>
-    </w:p>
-    <w:p>
-      <w:pPr>
-        <w:rPr>
-          <w:color w:val="000000" w:themeColor="text1"/>
-        </w:rPr>
-      </w:pPr>
-      <w:r>
-        <w:rPr>
-          <w:color w:val="000000" w:themeColor="text1"/>
-        </w:rPr>
-        <w:t>--experimental-cluster-signing-duration=876000h0m0s \</w:t>
-      </w:r>
-    </w:p>
-    <w:p>
-      <w:pPr>
-        <w:rPr>
-          <w:color w:val="000000" w:themeColor="text1"/>
-        </w:rPr>
-      </w:pPr>
-    </w:p>
-    <w:p>
-      <w:pPr>
-        <w:rPr>
-          <w:color w:val="000000" w:themeColor="text1"/>
-        </w:rPr>
-      </w:pPr>
-    </w:p>
-    <w:p>
-      <w:pPr>
+          <w:sz w:val="30"/>
+          <w:szCs w:val="30"/>
+        </w:rPr>
+        <w:t>vim /</w:t>
+      </w:r>
+      <w:proofErr w:type="spellStart"/>
+      <w:r>
         <w:rPr>
           <w:b/>
           <w:bCs/>
@@ -36826,7 +36593,9 @@
           <w:sz w:val="30"/>
           <w:szCs w:val="30"/>
         </w:rPr>
-      </w:pPr>
+        <w:t>etc</w:t>
+      </w:r>
+      <w:proofErr w:type="spellEnd"/>
       <w:r>
         <w:rPr>
           <w:b/>
@@ -36835,7 +36604,7 @@
           <w:sz w:val="30"/>
           <w:szCs w:val="30"/>
         </w:rPr>
-        <w:t>vim /</w:t>
+        <w:t>/</w:t>
       </w:r>
       <w:proofErr w:type="spellStart"/>
       <w:r>
@@ -36846,7 +36615,7 @@
           <w:sz w:val="30"/>
           <w:szCs w:val="30"/>
         </w:rPr>
-        <w:t>etc</w:t>
+        <w:t>systemd</w:t>
       </w:r>
       <w:proofErr w:type="spellEnd"/>
       <w:r>
@@ -36857,7 +36626,7 @@
           <w:sz w:val="30"/>
           <w:szCs w:val="30"/>
         </w:rPr>
-        <w:t>/</w:t>
+        <w:t>/system/</w:t>
       </w:r>
       <w:proofErr w:type="spellStart"/>
       <w:r>
@@ -36868,7 +36637,7 @@
           <w:sz w:val="30"/>
           <w:szCs w:val="30"/>
         </w:rPr>
-        <w:t>systemd</w:t>
+        <w:t>kubelet.service.d</w:t>
       </w:r>
       <w:proofErr w:type="spellEnd"/>
       <w:r>
@@ -36879,28 +36648,6 @@
           <w:sz w:val="30"/>
           <w:szCs w:val="30"/>
         </w:rPr>
-        <w:t>/system/</w:t>
-      </w:r>
-      <w:proofErr w:type="spellStart"/>
-      <w:r>
-        <w:rPr>
-          <w:b/>
-          <w:bCs/>
-          <w:color w:val="000000" w:themeColor="text1"/>
-          <w:sz w:val="30"/>
-          <w:szCs w:val="30"/>
-        </w:rPr>
-        <w:t>kubelet.service.d</w:t>
-      </w:r>
-      <w:proofErr w:type="spellEnd"/>
-      <w:r>
-        <w:rPr>
-          <w:b/>
-          <w:bCs/>
-          <w:color w:val="000000" w:themeColor="text1"/>
-          <w:sz w:val="30"/>
-          <w:szCs w:val="30"/>
-        </w:rPr>
         <w:t xml:space="preserve">/10-kubelet.conf </w:t>
       </w:r>
     </w:p>
@@ -36916,7 +36663,6 @@
         <w:pStyle w:val="Swift"/>
       </w:pPr>
       <w:r>
-        <w:lastRenderedPageBreak/>
         <w:cr/>
       </w:r>
     </w:p>
@@ -37160,9 +36906,16 @@
     <w:p>
       <w:pPr>
         <w:rPr>
-          <w:color w:val="000000" w:themeColor="text1"/>
-        </w:rPr>
-      </w:pPr>
+          <w:color w:val="FF0000"/>
+        </w:rPr>
+      </w:pPr>
+      <w:r>
+        <w:rPr>
+          <w:rFonts w:hint="eastAsia"/>
+          <w:color w:val="FF0000"/>
+        </w:rPr>
+        <w:t>关键性配置请参考视频，不要直接配置，可能会造成集群故障！！</w:t>
+      </w:r>
     </w:p>
     <w:p>
       <w:pPr>
@@ -37443,6 +37196,7 @@
         <w:t xml:space="preserve"> - "</w:t>
       </w:r>
       <w:proofErr w:type="spellStart"/>
+      <w:proofErr w:type="gramStart"/>
       <w:r>
         <w:rPr>
           <w:color w:val="FF0000"/>
@@ -37451,6 +37205,7 @@
         <w:t>net.core</w:t>
       </w:r>
       <w:proofErr w:type="spellEnd"/>
+      <w:proofErr w:type="gramEnd"/>
       <w:r>
         <w:rPr>
           <w:color w:val="FF0000"/>
@@ -37471,7 +37226,23 @@
           <w:color w:val="FF0000"/>
           <w:szCs w:val="21"/>
         </w:rPr>
-        <w:t xml:space="preserve"> - "net.ipv4.*"</w:t>
+        <w:t xml:space="preserve"> - "</w:t>
+      </w:r>
+      <w:proofErr w:type="gramStart"/>
+      <w:r>
+        <w:rPr>
+          <w:color w:val="FF0000"/>
+          <w:szCs w:val="21"/>
+        </w:rPr>
+        <w:t>net.ipv</w:t>
+      </w:r>
+      <w:proofErr w:type="gramEnd"/>
+      <w:r>
+        <w:rPr>
+          <w:color w:val="FF0000"/>
+          <w:szCs w:val="21"/>
+        </w:rPr>
+        <w:t>4.*"</w:t>
       </w:r>
     </w:p>
     <w:p>
@@ -37697,6 +37468,7 @@
           <w:rFonts w:hint="eastAsia"/>
           <w:color w:val="000000" w:themeColor="text1"/>
         </w:rPr>
+        <w:lastRenderedPageBreak/>
         <w:t>kubeadm</w:t>
       </w:r>
       <w:proofErr w:type="spellEnd"/>
@@ -37718,7 +37490,6 @@
           <w:rFonts w:hint="eastAsia"/>
           <w:color w:val="000000" w:themeColor="text1"/>
         </w:rPr>
-        <w:lastRenderedPageBreak/>
         <w:t>二进制</w:t>
       </w:r>
     </w:p>
@@ -37980,7 +37751,7 @@
 </file>
 
 <file path=word/endnotes.xml><?xml version="1.0" encoding="utf-8"?>
-<w:endnotes xmlns:wpc="http://schemas.microsoft.com/office/word/2010/wordprocessingCanvas" xmlns:cx="http://schemas.microsoft.com/office/drawing/2014/chartex" xmlns:cx1="http://schemas.microsoft.com/office/drawing/2015/9/8/chartex" xmlns:cx2="http://schemas.microsoft.com/office/drawing/2015/10/21/chartex" xmlns:cx3="http://schemas.microsoft.com/office/drawing/2016/5/9/chartex" xmlns:cx4="http://schemas.microsoft.com/office/drawing/2016/5/10/chartex" xmlns:cx5="http://schemas.microsoft.com/office/drawing/2016/5/11/chartex" xmlns:cx6="http://schemas.microsoft.com/office/drawing/2016/5/12/chartex" xmlns:cx7="http://schemas.microsoft.com/office/drawing/2016/5/13/chartex" xmlns:cx8="http://schemas.microsoft.com/office/drawing/2016/5/14/chartex" xmlns:mc="http://schemas.openxmlformats.org/markup-compatibility/2006" xmlns:aink="http://schemas.microsoft.com/office/drawing/2016/ink" xmlns:am3d="http://schemas.microsoft.com/office/drawing/2017/model3d" xmlns:o="urn:schemas-microsoft-com:office:office" xmlns:r="http://schemas.openxmlformats.org/officeDocument/2006/relationships" xmlns:m="http://schemas.openxmlformats.org/officeDocument/2006/math" xmlns:v="urn:schemas-microsoft-com:vml" xmlns:wp14="http://schemas.microsoft.com/office/word/2010/wordprocessingDrawing" xmlns:wp="http://schemas.openxmlformats.org/drawingml/2006/wordprocessingDrawing" xmlns:w10="urn:schemas-microsoft-com:office:word" xmlns:w="http://schemas.openxmlformats.org/wordprocessingml/2006/main" xmlns:w14="http://schemas.microsoft.com/office/word/2010/wordml" xmlns:w15="http://schemas.microsoft.com/office/word/2012/wordml" xmlns:w16cid="http://schemas.microsoft.com/office/word/2016/wordml/cid" xmlns:w16se="http://schemas.microsoft.com/office/word/2015/wordml/symex" xmlns:wpg="http://schemas.microsoft.com/office/word/2010/wordprocessingGroup" xmlns:wpi="http://schemas.microsoft.com/office/word/2010/wordprocessingInk" xmlns:wne="http://schemas.microsoft.com/office/word/2006/wordml" xmlns:wps="http://schemas.microsoft.com/office/word/2010/wordprocessingShape" mc:Ignorable="w14 w15 w16se w16cid wp14">
+<w:endnotes xmlns:wpc="http://schemas.microsoft.com/office/word/2010/wordprocessingCanvas" xmlns:cx="http://schemas.microsoft.com/office/drawing/2014/chartex" xmlns:cx1="http://schemas.microsoft.com/office/drawing/2015/9/8/chartex" xmlns:cx2="http://schemas.microsoft.com/office/drawing/2015/10/21/chartex" xmlns:cx3="http://schemas.microsoft.com/office/drawing/2016/5/9/chartex" xmlns:cx4="http://schemas.microsoft.com/office/drawing/2016/5/10/chartex" xmlns:cx5="http://schemas.microsoft.com/office/drawing/2016/5/11/chartex" xmlns:cx6="http://schemas.microsoft.com/office/drawing/2016/5/12/chartex" xmlns:cx7="http://schemas.microsoft.com/office/drawing/2016/5/13/chartex" xmlns:cx8="http://schemas.microsoft.com/office/drawing/2016/5/14/chartex" xmlns:mc="http://schemas.openxmlformats.org/markup-compatibility/2006" xmlns:aink="http://schemas.microsoft.com/office/drawing/2016/ink" xmlns:am3d="http://schemas.microsoft.com/office/drawing/2017/model3d" xmlns:o="urn:schemas-microsoft-com:office:office" xmlns:r="http://schemas.openxmlformats.org/officeDocument/2006/relationships" xmlns:m="http://schemas.openxmlformats.org/officeDocument/2006/math" xmlns:v="urn:schemas-microsoft-com:vml" xmlns:wp14="http://schemas.microsoft.com/office/word/2010/wordprocessingDrawing" xmlns:wp="http://schemas.openxmlformats.org/drawingml/2006/wordprocessingDrawing" xmlns:w10="urn:schemas-microsoft-com:office:word" xmlns:w="http://schemas.openxmlformats.org/wordprocessingml/2006/main" xmlns:w14="http://schemas.microsoft.com/office/word/2010/wordml" xmlns:w15="http://schemas.microsoft.com/office/word/2012/wordml" xmlns:w16cex="http://schemas.microsoft.com/office/word/2018/wordml/cex" xmlns:w16cid="http://schemas.microsoft.com/office/word/2016/wordml/cid" xmlns:w16="http://schemas.microsoft.com/office/word/2018/wordml" xmlns:w16se="http://schemas.microsoft.com/office/word/2015/wordml/symex" xmlns:wpg="http://schemas.microsoft.com/office/word/2010/wordprocessingGroup" xmlns:wpi="http://schemas.microsoft.com/office/word/2010/wordprocessingInk" xmlns:wne="http://schemas.microsoft.com/office/word/2006/wordml" xmlns:wps="http://schemas.microsoft.com/office/word/2010/wordprocessingShape" mc:Ignorable="w14 w15 w16se w16cid w16 w16cex wp14">
   <w:endnote w:type="separator" w:id="-1">
     <w:p>
       <w:r>
@@ -37999,7 +37770,7 @@
 </file>
 
 <file path=word/footnotes.xml><?xml version="1.0" encoding="utf-8"?>
-<w:footnotes xmlns:wpc="http://schemas.microsoft.com/office/word/2010/wordprocessingCanvas" xmlns:cx="http://schemas.microsoft.com/office/drawing/2014/chartex" xmlns:cx1="http://schemas.microsoft.com/office/drawing/2015/9/8/chartex" xmlns:cx2="http://schemas.microsoft.com/office/drawing/2015/10/21/chartex" xmlns:cx3="http://schemas.microsoft.com/office/drawing/2016/5/9/chartex" xmlns:cx4="http://schemas.microsoft.com/office/drawing/2016/5/10/chartex" xmlns:cx5="http://schemas.microsoft.com/office/drawing/2016/5/11/chartex" xmlns:cx6="http://schemas.microsoft.com/office/drawing/2016/5/12/chartex" xmlns:cx7="http://schemas.microsoft.com/office/drawing/2016/5/13/chartex" xmlns:cx8="http://schemas.microsoft.com/office/drawing/2016/5/14/chartex" xmlns:mc="http://schemas.openxmlformats.org/markup-compatibility/2006" xmlns:aink="http://schemas.microsoft.com/office/drawing/2016/ink" xmlns:am3d="http://schemas.microsoft.com/office/drawing/2017/model3d" xmlns:o="urn:schemas-microsoft-com:office:office" xmlns:r="http://schemas.openxmlformats.org/officeDocument/2006/relationships" xmlns:m="http://schemas.openxmlformats.org/officeDocument/2006/math" xmlns:v="urn:schemas-microsoft-com:vml" xmlns:wp14="http://schemas.microsoft.com/office/word/2010/wordprocessingDrawing" xmlns:wp="http://schemas.openxmlformats.org/drawingml/2006/wordprocessingDrawing" xmlns:w10="urn:schemas-microsoft-com:office:word" xmlns:w="http://schemas.openxmlformats.org/wordprocessingml/2006/main" xmlns:w14="http://schemas.microsoft.com/office/word/2010/wordml" xmlns:w15="http://schemas.microsoft.com/office/word/2012/wordml" xmlns:w16cid="http://schemas.microsoft.com/office/word/2016/wordml/cid" xmlns:w16se="http://schemas.microsoft.com/office/word/2015/wordml/symex" xmlns:wpg="http://schemas.microsoft.com/office/word/2010/wordprocessingGroup" xmlns:wpi="http://schemas.microsoft.com/office/word/2010/wordprocessingInk" xmlns:wne="http://schemas.microsoft.com/office/word/2006/wordml" xmlns:wps="http://schemas.microsoft.com/office/word/2010/wordprocessingShape" mc:Ignorable="w14 w15 w16se w16cid wp14">
+<w:footnotes xmlns:wpc="http://schemas.microsoft.com/office/word/2010/wordprocessingCanvas" xmlns:cx="http://schemas.microsoft.com/office/drawing/2014/chartex" xmlns:cx1="http://schemas.microsoft.com/office/drawing/2015/9/8/chartex" xmlns:cx2="http://schemas.microsoft.com/office/drawing/2015/10/21/chartex" xmlns:cx3="http://schemas.microsoft.com/office/drawing/2016/5/9/chartex" xmlns:cx4="http://schemas.microsoft.com/office/drawing/2016/5/10/chartex" xmlns:cx5="http://schemas.microsoft.com/office/drawing/2016/5/11/chartex" xmlns:cx6="http://schemas.microsoft.com/office/drawing/2016/5/12/chartex" xmlns:cx7="http://schemas.microsoft.com/office/drawing/2016/5/13/chartex" xmlns:cx8="http://schemas.microsoft.com/office/drawing/2016/5/14/chartex" xmlns:mc="http://schemas.openxmlformats.org/markup-compatibility/2006" xmlns:aink="http://schemas.microsoft.com/office/drawing/2016/ink" xmlns:am3d="http://schemas.microsoft.com/office/drawing/2017/model3d" xmlns:o="urn:schemas-microsoft-com:office:office" xmlns:r="http://schemas.openxmlformats.org/officeDocument/2006/relationships" xmlns:m="http://schemas.openxmlformats.org/officeDocument/2006/math" xmlns:v="urn:schemas-microsoft-com:vml" xmlns:wp14="http://schemas.microsoft.com/office/word/2010/wordprocessingDrawing" xmlns:wp="http://schemas.openxmlformats.org/drawingml/2006/wordprocessingDrawing" xmlns:w10="urn:schemas-microsoft-com:office:word" xmlns:w="http://schemas.openxmlformats.org/wordprocessingml/2006/main" xmlns:w14="http://schemas.microsoft.com/office/word/2010/wordml" xmlns:w15="http://schemas.microsoft.com/office/word/2012/wordml" xmlns:w16cex="http://schemas.microsoft.com/office/word/2018/wordml/cex" xmlns:w16cid="http://schemas.microsoft.com/office/word/2016/wordml/cid" xmlns:w16="http://schemas.microsoft.com/office/word/2018/wordml" xmlns:w16se="http://schemas.microsoft.com/office/word/2015/wordml/symex" xmlns:wpg="http://schemas.microsoft.com/office/word/2010/wordprocessingGroup" xmlns:wpi="http://schemas.microsoft.com/office/word/2010/wordprocessingInk" xmlns:wne="http://schemas.microsoft.com/office/word/2006/wordml" xmlns:wps="http://schemas.microsoft.com/office/word/2010/wordprocessingShape" mc:Ignorable="w14 w15 w16se w16cid w16 w16cex wp14">
   <w:footnote w:type="separator" w:id="-1">
     <w:p>
       <w:r>
@@ -38018,7 +37789,7 @@
 </file>
 
 <file path=word/numbering.xml><?xml version="1.0" encoding="utf-8"?>
-<w:numbering xmlns:wpc="http://schemas.microsoft.com/office/word/2010/wordprocessingCanvas" xmlns:cx="http://schemas.microsoft.com/office/drawing/2014/chartex" xmlns:cx1="http://schemas.microsoft.com/office/drawing/2015/9/8/chartex" xmlns:cx2="http://schemas.microsoft.com/office/drawing/2015/10/21/chartex" xmlns:cx3="http://schemas.microsoft.com/office/drawing/2016/5/9/chartex" xmlns:cx4="http://schemas.microsoft.com/office/drawing/2016/5/10/chartex" xmlns:cx5="http://schemas.microsoft.com/office/drawing/2016/5/11/chartex" xmlns:cx6="http://schemas.microsoft.com/office/drawing/2016/5/12/chartex" xmlns:cx7="http://schemas.microsoft.com/office/drawing/2016/5/13/chartex" xmlns:cx8="http://schemas.microsoft.com/office/drawing/2016/5/14/chartex" xmlns:mc="http://schemas.openxmlformats.org/markup-compatibility/2006" xmlns:aink="http://schemas.microsoft.com/office/drawing/2016/ink" xmlns:am3d="http://schemas.microsoft.com/office/drawing/2017/model3d" xmlns:o="urn:schemas-microsoft-com:office:office" xmlns:r="http://schemas.openxmlformats.org/officeDocument/2006/relationships" xmlns:m="http://schemas.openxmlformats.org/officeDocument/2006/math" xmlns:v="urn:schemas-microsoft-com:vml" xmlns:wp14="http://schemas.microsoft.com/office/word/2010/wordprocessingDrawing" xmlns:wp="http://schemas.openxmlformats.org/drawingml/2006/wordprocessingDrawing" xmlns:w10="urn:schemas-microsoft-com:office:word" xmlns:w="http://schemas.openxmlformats.org/wordprocessingml/2006/main" xmlns:w14="http://schemas.microsoft.com/office/word/2010/wordml" xmlns:w15="http://schemas.microsoft.com/office/word/2012/wordml" xmlns:w16cid="http://schemas.microsoft.com/office/word/2016/wordml/cid" xmlns:w16se="http://schemas.microsoft.com/office/word/2015/wordml/symex" xmlns:wpg="http://schemas.microsoft.com/office/word/2010/wordprocessingGroup" xmlns:wpi="http://schemas.microsoft.com/office/word/2010/wordprocessingInk" xmlns:wne="http://schemas.microsoft.com/office/word/2006/wordml" xmlns:wps="http://schemas.microsoft.com/office/word/2010/wordprocessingShape" mc:Ignorable="w14 w15 w16se w16cid wp14">
+<w:numbering xmlns:wpc="http://schemas.microsoft.com/office/word/2010/wordprocessingCanvas" xmlns:cx="http://schemas.microsoft.com/office/drawing/2014/chartex" xmlns:cx1="http://schemas.microsoft.com/office/drawing/2015/9/8/chartex" xmlns:cx2="http://schemas.microsoft.com/office/drawing/2015/10/21/chartex" xmlns:cx3="http://schemas.microsoft.com/office/drawing/2016/5/9/chartex" xmlns:cx4="http://schemas.microsoft.com/office/drawing/2016/5/10/chartex" xmlns:cx5="http://schemas.microsoft.com/office/drawing/2016/5/11/chartex" xmlns:cx6="http://schemas.microsoft.com/office/drawing/2016/5/12/chartex" xmlns:cx7="http://schemas.microsoft.com/office/drawing/2016/5/13/chartex" xmlns:cx8="http://schemas.microsoft.com/office/drawing/2016/5/14/chartex" xmlns:mc="http://schemas.openxmlformats.org/markup-compatibility/2006" xmlns:aink="http://schemas.microsoft.com/office/drawing/2016/ink" xmlns:am3d="http://schemas.microsoft.com/office/drawing/2017/model3d" xmlns:o="urn:schemas-microsoft-com:office:office" xmlns:r="http://schemas.openxmlformats.org/officeDocument/2006/relationships" xmlns:m="http://schemas.openxmlformats.org/officeDocument/2006/math" xmlns:v="urn:schemas-microsoft-com:vml" xmlns:wp14="http://schemas.microsoft.com/office/word/2010/wordprocessingDrawing" xmlns:wp="http://schemas.openxmlformats.org/drawingml/2006/wordprocessingDrawing" xmlns:w10="urn:schemas-microsoft-com:office:word" xmlns:w="http://schemas.openxmlformats.org/wordprocessingml/2006/main" xmlns:w14="http://schemas.microsoft.com/office/word/2010/wordml" xmlns:w15="http://schemas.microsoft.com/office/word/2012/wordml" xmlns:w16cex="http://schemas.microsoft.com/office/word/2018/wordml/cex" xmlns:w16cid="http://schemas.microsoft.com/office/word/2016/wordml/cid" xmlns:w16="http://schemas.microsoft.com/office/word/2018/wordml" xmlns:w16se="http://schemas.microsoft.com/office/word/2015/wordml/symex" xmlns:wpg="http://schemas.microsoft.com/office/word/2010/wordprocessingGroup" xmlns:wpi="http://schemas.microsoft.com/office/word/2010/wordprocessingInk" xmlns:wne="http://schemas.microsoft.com/office/word/2006/wordml" xmlns:wps="http://schemas.microsoft.com/office/word/2010/wordprocessingShape" mc:Ignorable="w14 w15 w16se w16cid w16 w16cex wp14">
   <w:abstractNum w:abstractNumId="0" w15:restartNumberingAfterBreak="0">
     <w:nsid w:val="72491F98"/>
     <w:multiLevelType w:val="hybridMultilevel"/>
@@ -38115,7 +37886,7 @@
 </file>
 
 <file path=word/styles.xml><?xml version="1.0" encoding="utf-8"?>
-<w:styles xmlns:mc="http://schemas.openxmlformats.org/markup-compatibility/2006" xmlns:r="http://schemas.openxmlformats.org/officeDocument/2006/relationships" xmlns:w="http://schemas.openxmlformats.org/wordprocessingml/2006/main" xmlns:w14="http://schemas.microsoft.com/office/word/2010/wordml" xmlns:w15="http://schemas.microsoft.com/office/word/2012/wordml" xmlns:w16cid="http://schemas.microsoft.com/office/word/2016/wordml/cid" xmlns:w16se="http://schemas.microsoft.com/office/word/2015/wordml/symex" mc:Ignorable="w14 w15 w16se w16cid">
+<w:styles xmlns:mc="http://schemas.openxmlformats.org/markup-compatibility/2006" xmlns:r="http://schemas.openxmlformats.org/officeDocument/2006/relationships" xmlns:w="http://schemas.openxmlformats.org/wordprocessingml/2006/main" xmlns:w14="http://schemas.microsoft.com/office/word/2010/wordml" xmlns:w15="http://schemas.microsoft.com/office/word/2012/wordml" xmlns:w16cex="http://schemas.microsoft.com/office/word/2018/wordml/cex" xmlns:w16cid="http://schemas.microsoft.com/office/word/2016/wordml/cid" xmlns:w16="http://schemas.microsoft.com/office/word/2018/wordml" xmlns:w16se="http://schemas.microsoft.com/office/word/2015/wordml/symex" mc:Ignorable="w14 w15 w16se w16cid w16 w16cex">
   <w:docDefaults>
     <w:rPrDefault>
       <w:rPr>

</xml_diff>